<commit_message>
se suben escenarios de excel "contabilidad electronica"
</commit_message>
<xml_diff>
--- a/src/test/resources/Evidencias/Debug.docx
+++ b/src/test/resources/Evidencias/Debug.docx
@@ -117,7 +117,7 @@
         <w:tc>
           <w:p>
             <w:r>
-              <w:t>Navegamos a la página principal y entramos a la sección de ratones.</w:t>
+              <w:t>Navegamos a la página de Consulta y damos click al botón Cuenta</w:t>
             </w:r>
           </w:p>
         </w:tc>
@@ -278,14 +278,14 @@
         <w:tc>
           <w:p>
             <w:r>
-              <w:t>Elegimos un ratón y clickeamos en él.</w:t>
-            </w:r>
-          </w:p>
-        </w:tc>
-        <w:tc>
-          <w:p>
-            <w:r>
-              <w:t>Click realizado correctamente.</w:t>
+              <w:t>Dejamos en blanco el campo Cuenta</w:t>
+            </w:r>
+          </w:p>
+        </w:tc>
+        <w:tc>
+          <w:p>
+            <w:r>
+              <w:t>Paso realizado correctamente.</w:t>
             </w:r>
           </w:p>
         </w:tc>
@@ -320,7 +320,7 @@
                     </pic:cNvPicPr>
                   </pic:nvPicPr>
                   <pic:blipFill>
-                    <a:blip r:embed="rId5"/>
+                    <a:blip r:embed="rId4"/>
                     <a:stretch>
                       <a:fillRect/>
                     </a:stretch>
@@ -439,14 +439,14 @@
         <w:tc>
           <w:p>
             <w:r>
-              <w:t>Navegamos a la página del producto y lo añadimos al carrito.</w:t>
-            </w:r>
-          </w:p>
-        </w:tc>
-        <w:tc>
-          <w:p>
-            <w:r>
-              <w:t>Click al botón addToCart realizado.</w:t>
+              <w:t>Seleccionamos el Rango de Fechas</w:t>
+            </w:r>
+          </w:p>
+        </w:tc>
+        <w:tc>
+          <w:p>
+            <w:r>
+              <w:t>Paso realizado correctamente.</w:t>
             </w:r>
           </w:p>
         </w:tc>
@@ -481,7 +481,7 @@
                     </pic:cNvPicPr>
                   </pic:nvPicPr>
                   <pic:blipFill>
-                    <a:blip r:embed="rId6"/>
+                    <a:blip r:embed="rId4"/>
                     <a:stretch>
                       <a:fillRect/>
                     </a:stretch>
@@ -600,14 +600,14 @@
         <w:tc>
           <w:p>
             <w:r>
-              <w:t>El ratón se añadió correctamente</w:t>
-            </w:r>
-          </w:p>
-        </w:tc>
-        <w:tc>
-          <w:p>
-            <w:r>
-              <w:t>Producto añadido correctamente.</w:t>
+              <w:t>Damos clic en el botón Consultar</w:t>
+            </w:r>
+          </w:p>
+        </w:tc>
+        <w:tc>
+          <w:p>
+            <w:r>
+              <w:t>Click realizado exitosamente</w:t>
             </w:r>
           </w:p>
         </w:tc>
@@ -642,7 +642,329 @@
                     </pic:cNvPicPr>
                   </pic:nvPicPr>
                   <pic:blipFill>
-                    <a:blip r:embed="rId7"/>
+                    <a:blip r:embed="rId4"/>
+                    <a:stretch>
+                      <a:fillRect/>
+                    </a:stretch>
+                  </pic:blipFill>
+                  <pic:spPr>
+                    <a:xfrm>
+                      <a:off x="0" y="0"/>
+                      <a:ext cx="5080000" cy="2895600"/>
+                    </a:xfrm>
+                    <a:prstGeom prst="rect">
+                      <a:avLst/>
+                    </a:prstGeom>
+                  </pic:spPr>
+                </pic:pic>
+              </a:graphicData>
+            </a:graphic>
+          </wp:inline>
+        </w:drawing>
+      </w:r>
+    </w:p>
+    <w:p>
+      <w:r>
+        <w:br w:type="page"/>
+      </w:r>
+    </w:p>
+    <w:tbl>
+      <w:tblPr>
+        <w:tblW w:w="5000" w:type="pct"/>
+        <w:tblBorders>
+          <w:top w:val="single"/>
+          <w:left w:val="single"/>
+          <w:bottom w:val="single"/>
+          <w:right w:val="single"/>
+          <w:insideH w:val="single"/>
+          <w:insideV w:val="single"/>
+        </w:tblBorders>
+      </w:tblPr>
+      <w:tr>
+        <w:tc>
+          <w:tcPr>
+            <w:tcW w:type="pct" w:w="750"/>
+            <w:shd w:color="auto" w:val="clear" w:fill="314260"/>
+          </w:tcPr>
+          <w:p>
+            <w:pPr>
+              <w:jc w:val="center"/>
+            </w:pPr>
+            <w:r>
+              <w:rPr>
+                <w:color w:val="FFFFFF"/>
+              </w:rPr>
+              <w:t>Paso</w:t>
+            </w:r>
+          </w:p>
+        </w:tc>
+        <w:tc>
+          <w:tcPr>
+            <w:tcW w:type="pct" w:w="1750"/>
+            <w:shd w:color="auto" w:val="clear" w:fill="314260"/>
+          </w:tcPr>
+          <w:p>
+            <w:pPr>
+              <w:jc w:val="center"/>
+            </w:pPr>
+            <w:r>
+              <w:rPr>
+                <w:color w:val="FFFFFF"/>
+              </w:rPr>
+              <w:t>Descripción del Paso</w:t>
+            </w:r>
+          </w:p>
+        </w:tc>
+        <w:tc>
+          <w:tcPr>
+            <w:tcW w:type="pct" w:w="1750"/>
+            <w:shd w:color="auto" w:val="clear" w:fill="314260"/>
+          </w:tcPr>
+          <w:p>
+            <w:pPr>
+              <w:jc w:val="center"/>
+            </w:pPr>
+            <w:r>
+              <w:rPr>
+                <w:color w:val="FFFFFF"/>
+              </w:rPr>
+              <w:t>Resultado Esperado</w:t>
+            </w:r>
+          </w:p>
+        </w:tc>
+        <w:tc>
+          <w:tcPr>
+            <w:tcW w:type="pct" w:w="750"/>
+            <w:shd w:color="auto" w:val="clear" w:fill="314260"/>
+          </w:tcPr>
+          <w:p>
+            <w:pPr>
+              <w:jc w:val="center"/>
+            </w:pPr>
+            <w:r>
+              <w:rPr>
+                <w:color w:val="FFFFFF"/>
+              </w:rPr>
+              <w:t>Estado</w:t>
+            </w:r>
+          </w:p>
+        </w:tc>
+      </w:tr>
+      <w:tr>
+        <w:tc>
+          <w:p>
+            <w:r>
+              <w:t>Paso 5</w:t>
+            </w:r>
+          </w:p>
+        </w:tc>
+        <w:tc>
+          <w:p>
+            <w:r>
+              <w:t>Damos clic en el botón Consultar</w:t>
+            </w:r>
+          </w:p>
+        </w:tc>
+        <w:tc>
+          <w:p>
+            <w:r>
+              <w:t>Click realizado exitosamente</w:t>
+            </w:r>
+          </w:p>
+        </w:tc>
+        <w:tc>
+          <w:p>
+            <w:r>
+              <w:t>Exitoso</w:t>
+            </w:r>
+          </w:p>
+        </w:tc>
+      </w:tr>
+    </w:tbl>
+    <w:p>
+      <w:pPr>
+        <w:spacing w:after="200"/>
+        <w:jc w:val="center"/>
+      </w:pPr>
+      <w:r>
+        <w:cr/>
+        <w:cr/>
+        <w:drawing>
+          <wp:inline distT="0" distR="0" distB="0" distL="0">
+            <wp:extent cx="5080000" cy="2895600"/>
+            <wp:docPr id="6" name="Drawing 6" descr="paso5"/>
+            <a:graphic xmlns:a="http://schemas.openxmlformats.org/drawingml/2006/main">
+              <a:graphicData uri="http://schemas.openxmlformats.org/drawingml/2006/picture">
+                <pic:pic xmlns:pic="http://schemas.openxmlformats.org/drawingml/2006/picture">
+                  <pic:nvPicPr>
+                    <pic:cNvPr id="0" name="Picture 6" descr="paso5"/>
+                    <pic:cNvPicPr>
+                      <a:picLocks noChangeAspect="true"/>
+                    </pic:cNvPicPr>
+                  </pic:nvPicPr>
+                  <pic:blipFill>
+                    <a:blip r:embed="rId4"/>
+                    <a:stretch>
+                      <a:fillRect/>
+                    </a:stretch>
+                  </pic:blipFill>
+                  <pic:spPr>
+                    <a:xfrm>
+                      <a:off x="0" y="0"/>
+                      <a:ext cx="5080000" cy="2895600"/>
+                    </a:xfrm>
+                    <a:prstGeom prst="rect">
+                      <a:avLst/>
+                    </a:prstGeom>
+                  </pic:spPr>
+                </pic:pic>
+              </a:graphicData>
+            </a:graphic>
+          </wp:inline>
+        </w:drawing>
+      </w:r>
+    </w:p>
+    <w:p>
+      <w:r>
+        <w:br w:type="page"/>
+      </w:r>
+    </w:p>
+    <w:tbl>
+      <w:tblPr>
+        <w:tblW w:w="5000" w:type="pct"/>
+        <w:tblBorders>
+          <w:top w:val="single"/>
+          <w:left w:val="single"/>
+          <w:bottom w:val="single"/>
+          <w:right w:val="single"/>
+          <w:insideH w:val="single"/>
+          <w:insideV w:val="single"/>
+        </w:tblBorders>
+      </w:tblPr>
+      <w:tr>
+        <w:tc>
+          <w:tcPr>
+            <w:tcW w:type="pct" w:w="750"/>
+            <w:shd w:color="auto" w:val="clear" w:fill="314260"/>
+          </w:tcPr>
+          <w:p>
+            <w:pPr>
+              <w:jc w:val="center"/>
+            </w:pPr>
+            <w:r>
+              <w:rPr>
+                <w:color w:val="FFFFFF"/>
+              </w:rPr>
+              <w:t>Paso</w:t>
+            </w:r>
+          </w:p>
+        </w:tc>
+        <w:tc>
+          <w:tcPr>
+            <w:tcW w:type="pct" w:w="1750"/>
+            <w:shd w:color="auto" w:val="clear" w:fill="314260"/>
+          </w:tcPr>
+          <w:p>
+            <w:pPr>
+              <w:jc w:val="center"/>
+            </w:pPr>
+            <w:r>
+              <w:rPr>
+                <w:color w:val="FFFFFF"/>
+              </w:rPr>
+              <w:t>Descripción del Paso</w:t>
+            </w:r>
+          </w:p>
+        </w:tc>
+        <w:tc>
+          <w:tcPr>
+            <w:tcW w:type="pct" w:w="1750"/>
+            <w:shd w:color="auto" w:val="clear" w:fill="314260"/>
+          </w:tcPr>
+          <w:p>
+            <w:pPr>
+              <w:jc w:val="center"/>
+            </w:pPr>
+            <w:r>
+              <w:rPr>
+                <w:color w:val="FFFFFF"/>
+              </w:rPr>
+              <w:t>Resultado Esperado</w:t>
+            </w:r>
+          </w:p>
+        </w:tc>
+        <w:tc>
+          <w:tcPr>
+            <w:tcW w:type="pct" w:w="750"/>
+            <w:shd w:color="auto" w:val="clear" w:fill="314260"/>
+          </w:tcPr>
+          <w:p>
+            <w:pPr>
+              <w:jc w:val="center"/>
+            </w:pPr>
+            <w:r>
+              <w:rPr>
+                <w:color w:val="FFFFFF"/>
+              </w:rPr>
+              <w:t>Estado</w:t>
+            </w:r>
+          </w:p>
+        </w:tc>
+      </w:tr>
+      <w:tr>
+        <w:tc>
+          <w:p>
+            <w:r>
+              <w:t>Paso 6</w:t>
+            </w:r>
+          </w:p>
+        </w:tc>
+        <w:tc>
+          <w:p>
+            <w:r>
+              <w:t>Damos clic en el botón Consultar</w:t>
+            </w:r>
+          </w:p>
+        </w:tc>
+        <w:tc>
+          <w:p>
+            <w:r>
+              <w:t>Click realizado exitosamente</w:t>
+            </w:r>
+          </w:p>
+        </w:tc>
+        <w:tc>
+          <w:p>
+            <w:r>
+              <w:t>Exitoso</w:t>
+            </w:r>
+          </w:p>
+        </w:tc>
+      </w:tr>
+    </w:tbl>
+    <w:p>
+      <w:pPr>
+        <w:spacing w:after="200"/>
+        <w:jc w:val="center"/>
+      </w:pPr>
+      <w:r>
+        <w:cr/>
+        <w:cr/>
+        <w:drawing>
+          <wp:inline distT="0" distR="0" distB="0" distL="0">
+            <wp:extent cx="5080000" cy="2895600"/>
+            <wp:docPr id="7" name="Drawing 7" descr="paso6"/>
+            <a:graphic xmlns:a="http://schemas.openxmlformats.org/drawingml/2006/main">
+              <a:graphicData uri="http://schemas.openxmlformats.org/drawingml/2006/picture">
+                <pic:pic xmlns:pic="http://schemas.openxmlformats.org/drawingml/2006/picture">
+                  <pic:nvPicPr>
+                    <pic:cNvPr id="0" name="Picture 7" descr="paso6"/>
+                    <pic:cNvPicPr>
+                      <a:picLocks noChangeAspect="true"/>
+                    </pic:cNvPicPr>
+                  </pic:nvPicPr>
+                  <pic:blipFill>
+                    <a:blip r:embed="rId4"/>
                     <a:stretch>
                       <a:fillRect/>
                     </a:stretch>

</xml_diff>

<commit_message>
ultima modificacion de evidencias y reporte 005
</commit_message>
<xml_diff>
--- a/src/test/resources/Evidencias/Debug.docx
+++ b/src/test/resources/Evidencias/Debug.docx
@@ -117,14 +117,15 @@
         <w:tc>
           <w:p>
             <w:r>
-              <w:t>Navegamos a la página de Consulta y damos click al botón Cuenta</w:t>
-            </w:r>
-          </w:p>
-        </w:tc>
-        <w:tc>
-          <w:p>
-            <w:r>
-              <w:t>Paso realizado correctamente.</w:t>
+              <w:t>Ingresar a la liga: 
+http://172.19.35.101:9080/ConstanciasFiscalesMediosEntrega#</w:t>
+            </w:r>
+          </w:p>
+        </w:tc>
+        <w:tc>
+          <w:p>
+            <w:r>
+              <w:t>Se desplegara una pantalla con un lista para seleccionar el rol de consulta con el que desea ingresar.</w:t>
             </w:r>
           </w:p>
         </w:tc>
@@ -278,14 +279,16 @@
         <w:tc>
           <w:p>
             <w:r>
-              <w:t>Dejamos en blanco el campo Cuenta</w:t>
-            </w:r>
-          </w:p>
-        </w:tc>
-        <w:tc>
-          <w:p>
-            <w:r>
-              <w:t>Paso realizado correctamente.</w:t>
+              <w:t xml:space="preserve">Seleccionar idioma Español y  la opción de "Idioma" </w:t>
+            </w:r>
+          </w:p>
+        </w:tc>
+        <w:tc>
+          <w:p>
+            <w:r>
+              <w:t>Desplegara una lista con los siguientes campos:
+Español 
+Inglés</w:t>
             </w:r>
           </w:p>
         </w:tc>
@@ -320,7 +323,7 @@
                     </pic:cNvPicPr>
                   </pic:nvPicPr>
                   <pic:blipFill>
-                    <a:blip r:embed="rId4"/>
+                    <a:blip r:embed="rId5"/>
                     <a:stretch>
                       <a:fillRect/>
                     </a:stretch>
@@ -439,14 +442,14 @@
         <w:tc>
           <w:p>
             <w:r>
-              <w:t>Seleccionamos el Rango de Fechas</w:t>
-            </w:r>
-          </w:p>
-        </w:tc>
-        <w:tc>
-          <w:p>
-            <w:r>
-              <w:t>Paso realizado correctamente.</w:t>
+              <w:t>Seleccionar el Rol Premiado</w:t>
+            </w:r>
+          </w:p>
+        </w:tc>
+        <w:tc>
+          <w:p>
+            <w:r>
+              <w:t>El sistema te mostrara la pantalla de acceso para cliente banco</w:t>
             </w:r>
           </w:p>
         </w:tc>
@@ -481,7 +484,7 @@
                     </pic:cNvPicPr>
                   </pic:nvPicPr>
                   <pic:blipFill>
-                    <a:blip r:embed="rId4"/>
+                    <a:blip r:embed="rId5"/>
                     <a:stretch>
                       <a:fillRect/>
                     </a:stretch>
@@ -600,14 +603,14 @@
         <w:tc>
           <w:p>
             <w:r>
-              <w:t>Damos clic en el botón Consultar</w:t>
-            </w:r>
-          </w:p>
-        </w:tc>
-        <w:tc>
-          <w:p>
-            <w:r>
-              <w:t>Click realizado exitosamente</w:t>
+              <w:t>Seleccionar Proveedor Extranjero</w:t>
+            </w:r>
+          </w:p>
+        </w:tc>
+        <w:tc>
+          <w:p>
+            <w:r>
+              <w:t>EL sistema te pide el numero de cuenta bancaria</w:t>
             </w:r>
           </w:p>
         </w:tc>
@@ -642,7 +645,7 @@
                     </pic:cNvPicPr>
                   </pic:nvPicPr>
                   <pic:blipFill>
-                    <a:blip r:embed="rId4"/>
+                    <a:blip r:embed="rId5"/>
                     <a:stretch>
                       <a:fillRect/>
                     </a:stretch>
@@ -761,14 +764,20 @@
         <w:tc>
           <w:p>
             <w:r>
-              <w:t>Damos clic en el botón Consultar</w:t>
-            </w:r>
-          </w:p>
-        </w:tc>
-        <w:tc>
-          <w:p>
-            <w:r>
-              <w:t>Click realizado exitosamente</w:t>
+              <w:t>Ingrese los valores en los siguientes campos:
+Clave única de identificador
+Correo
+RFC
+Ejercicio
+No soy un Robot
+Y seleccione "Ok"</w:t>
+            </w:r>
+          </w:p>
+        </w:tc>
+        <w:tc>
+          <w:p>
+            <w:r>
+              <w:t>El sistema te mostrara la pantalla de consulta para el cliente ingresado</w:t>
             </w:r>
           </w:p>
         </w:tc>
@@ -803,7 +812,7 @@
                     </pic:cNvPicPr>
                   </pic:nvPicPr>
                   <pic:blipFill>
-                    <a:blip r:embed="rId4"/>
+                    <a:blip r:embed="rId5"/>
                     <a:stretch>
                       <a:fillRect/>
                     </a:stretch>
@@ -922,14 +931,14 @@
         <w:tc>
           <w:p>
             <w:r>
-              <w:t>Damos clic en el botón Consultar</w:t>
-            </w:r>
-          </w:p>
-        </w:tc>
-        <w:tc>
-          <w:p>
-            <w:r>
-              <w:t>Click realizado exitosamente</w:t>
+              <w:t>Seleccionar el Año Fiscal  y presionar el botón Consultar</w:t>
+            </w:r>
+          </w:p>
+        </w:tc>
+        <w:tc>
+          <w:p>
+            <w:r>
+              <w:t>El sistema muestra las constancias relacionadas a ese cliente en ese año fiscal</w:t>
             </w:r>
           </w:p>
         </w:tc>
@@ -964,7 +973,329 @@
                     </pic:cNvPicPr>
                   </pic:nvPicPr>
                   <pic:blipFill>
-                    <a:blip r:embed="rId4"/>
+                    <a:blip r:embed="rId5"/>
+                    <a:stretch>
+                      <a:fillRect/>
+                    </a:stretch>
+                  </pic:blipFill>
+                  <pic:spPr>
+                    <a:xfrm>
+                      <a:off x="0" y="0"/>
+                      <a:ext cx="5080000" cy="2895600"/>
+                    </a:xfrm>
+                    <a:prstGeom prst="rect">
+                      <a:avLst/>
+                    </a:prstGeom>
+                  </pic:spPr>
+                </pic:pic>
+              </a:graphicData>
+            </a:graphic>
+          </wp:inline>
+        </w:drawing>
+      </w:r>
+    </w:p>
+    <w:p>
+      <w:r>
+        <w:br w:type="page"/>
+      </w:r>
+    </w:p>
+    <w:tbl>
+      <w:tblPr>
+        <w:tblW w:w="5000" w:type="pct"/>
+        <w:tblBorders>
+          <w:top w:val="single"/>
+          <w:left w:val="single"/>
+          <w:bottom w:val="single"/>
+          <w:right w:val="single"/>
+          <w:insideH w:val="single"/>
+          <w:insideV w:val="single"/>
+        </w:tblBorders>
+      </w:tblPr>
+      <w:tr>
+        <w:tc>
+          <w:tcPr>
+            <w:tcW w:type="pct" w:w="750"/>
+            <w:shd w:color="auto" w:val="clear" w:fill="314260"/>
+          </w:tcPr>
+          <w:p>
+            <w:pPr>
+              <w:jc w:val="center"/>
+            </w:pPr>
+            <w:r>
+              <w:rPr>
+                <w:color w:val="FFFFFF"/>
+              </w:rPr>
+              <w:t>Paso</w:t>
+            </w:r>
+          </w:p>
+        </w:tc>
+        <w:tc>
+          <w:tcPr>
+            <w:tcW w:type="pct" w:w="1750"/>
+            <w:shd w:color="auto" w:val="clear" w:fill="314260"/>
+          </w:tcPr>
+          <w:p>
+            <w:pPr>
+              <w:jc w:val="center"/>
+            </w:pPr>
+            <w:r>
+              <w:rPr>
+                <w:color w:val="FFFFFF"/>
+              </w:rPr>
+              <w:t>Descripción del Paso</w:t>
+            </w:r>
+          </w:p>
+        </w:tc>
+        <w:tc>
+          <w:tcPr>
+            <w:tcW w:type="pct" w:w="1750"/>
+            <w:shd w:color="auto" w:val="clear" w:fill="314260"/>
+          </w:tcPr>
+          <w:p>
+            <w:pPr>
+              <w:jc w:val="center"/>
+            </w:pPr>
+            <w:r>
+              <w:rPr>
+                <w:color w:val="FFFFFF"/>
+              </w:rPr>
+              <w:t>Resultado Esperado</w:t>
+            </w:r>
+          </w:p>
+        </w:tc>
+        <w:tc>
+          <w:tcPr>
+            <w:tcW w:type="pct" w:w="750"/>
+            <w:shd w:color="auto" w:val="clear" w:fill="314260"/>
+          </w:tcPr>
+          <w:p>
+            <w:pPr>
+              <w:jc w:val="center"/>
+            </w:pPr>
+            <w:r>
+              <w:rPr>
+                <w:color w:val="FFFFFF"/>
+              </w:rPr>
+              <w:t>Estado</w:t>
+            </w:r>
+          </w:p>
+        </w:tc>
+      </w:tr>
+      <w:tr>
+        <w:tc>
+          <w:p>
+            <w:r>
+              <w:t>Paso 7</w:t>
+            </w:r>
+          </w:p>
+        </w:tc>
+        <w:tc>
+          <w:p>
+            <w:r>
+              <w:t>En la columna Solicitud aparecerá el icono de DOWNLOAD de clic en este para descarga la constancia.</w:t>
+            </w:r>
+          </w:p>
+        </w:tc>
+        <w:tc>
+          <w:p>
+            <w:r>
+              <w:t>En la parte inferior de la pantalla aparecerá la opción que muestra la descargar, seleccione y abra el archivo PDF.</w:t>
+            </w:r>
+          </w:p>
+        </w:tc>
+        <w:tc>
+          <w:p>
+            <w:r>
+              <w:t>Exitoso</w:t>
+            </w:r>
+          </w:p>
+        </w:tc>
+      </w:tr>
+    </w:tbl>
+    <w:p>
+      <w:pPr>
+        <w:spacing w:after="200"/>
+        <w:jc w:val="center"/>
+      </w:pPr>
+      <w:r>
+        <w:cr/>
+        <w:cr/>
+        <w:drawing>
+          <wp:inline distT="0" distR="0" distB="0" distL="0">
+            <wp:extent cx="5080000" cy="2895600"/>
+            <wp:docPr id="8" name="Drawing 8" descr="paso7"/>
+            <a:graphic xmlns:a="http://schemas.openxmlformats.org/drawingml/2006/main">
+              <a:graphicData uri="http://schemas.openxmlformats.org/drawingml/2006/picture">
+                <pic:pic xmlns:pic="http://schemas.openxmlformats.org/drawingml/2006/picture">
+                  <pic:nvPicPr>
+                    <pic:cNvPr id="0" name="Picture 8" descr="paso7"/>
+                    <pic:cNvPicPr>
+                      <a:picLocks noChangeAspect="true"/>
+                    </pic:cNvPicPr>
+                  </pic:nvPicPr>
+                  <pic:blipFill>
+                    <a:blip r:embed="rId5"/>
+                    <a:stretch>
+                      <a:fillRect/>
+                    </a:stretch>
+                  </pic:blipFill>
+                  <pic:spPr>
+                    <a:xfrm>
+                      <a:off x="0" y="0"/>
+                      <a:ext cx="5080000" cy="2895600"/>
+                    </a:xfrm>
+                    <a:prstGeom prst="rect">
+                      <a:avLst/>
+                    </a:prstGeom>
+                  </pic:spPr>
+                </pic:pic>
+              </a:graphicData>
+            </a:graphic>
+          </wp:inline>
+        </w:drawing>
+      </w:r>
+    </w:p>
+    <w:p>
+      <w:r>
+        <w:br w:type="page"/>
+      </w:r>
+    </w:p>
+    <w:tbl>
+      <w:tblPr>
+        <w:tblW w:w="5000" w:type="pct"/>
+        <w:tblBorders>
+          <w:top w:val="single"/>
+          <w:left w:val="single"/>
+          <w:bottom w:val="single"/>
+          <w:right w:val="single"/>
+          <w:insideH w:val="single"/>
+          <w:insideV w:val="single"/>
+        </w:tblBorders>
+      </w:tblPr>
+      <w:tr>
+        <w:tc>
+          <w:tcPr>
+            <w:tcW w:type="pct" w:w="750"/>
+            <w:shd w:color="auto" w:val="clear" w:fill="314260"/>
+          </w:tcPr>
+          <w:p>
+            <w:pPr>
+              <w:jc w:val="center"/>
+            </w:pPr>
+            <w:r>
+              <w:rPr>
+                <w:color w:val="FFFFFF"/>
+              </w:rPr>
+              <w:t>Paso</w:t>
+            </w:r>
+          </w:p>
+        </w:tc>
+        <w:tc>
+          <w:tcPr>
+            <w:tcW w:type="pct" w:w="1750"/>
+            <w:shd w:color="auto" w:val="clear" w:fill="314260"/>
+          </w:tcPr>
+          <w:p>
+            <w:pPr>
+              <w:jc w:val="center"/>
+            </w:pPr>
+            <w:r>
+              <w:rPr>
+                <w:color w:val="FFFFFF"/>
+              </w:rPr>
+              <w:t>Descripción del Paso</w:t>
+            </w:r>
+          </w:p>
+        </w:tc>
+        <w:tc>
+          <w:tcPr>
+            <w:tcW w:type="pct" w:w="1750"/>
+            <w:shd w:color="auto" w:val="clear" w:fill="314260"/>
+          </w:tcPr>
+          <w:p>
+            <w:pPr>
+              <w:jc w:val="center"/>
+            </w:pPr>
+            <w:r>
+              <w:rPr>
+                <w:color w:val="FFFFFF"/>
+              </w:rPr>
+              <w:t>Resultado Esperado</w:t>
+            </w:r>
+          </w:p>
+        </w:tc>
+        <w:tc>
+          <w:tcPr>
+            <w:tcW w:type="pct" w:w="750"/>
+            <w:shd w:color="auto" w:val="clear" w:fill="314260"/>
+          </w:tcPr>
+          <w:p>
+            <w:pPr>
+              <w:jc w:val="center"/>
+            </w:pPr>
+            <w:r>
+              <w:rPr>
+                <w:color w:val="FFFFFF"/>
+              </w:rPr>
+              <w:t>Estado</w:t>
+            </w:r>
+          </w:p>
+        </w:tc>
+      </w:tr>
+      <w:tr>
+        <w:tc>
+          <w:p>
+            <w:r>
+              <w:t>Paso 8</w:t>
+            </w:r>
+          </w:p>
+        </w:tc>
+        <w:tc>
+          <w:p>
+            <w:r>
+              <w:t>Validar que se descargue el PDF correspondiente al cliente y el año fiscal</w:t>
+            </w:r>
+          </w:p>
+        </w:tc>
+        <w:tc>
+          <w:p>
+            <w:r>
+              <w:t>Se muestra el pdf correcto</w:t>
+            </w:r>
+          </w:p>
+        </w:tc>
+        <w:tc>
+          <w:p>
+            <w:r>
+              <w:t>Exitoso</w:t>
+            </w:r>
+          </w:p>
+        </w:tc>
+      </w:tr>
+    </w:tbl>
+    <w:p>
+      <w:pPr>
+        <w:spacing w:after="200"/>
+        <w:jc w:val="center"/>
+      </w:pPr>
+      <w:r>
+        <w:cr/>
+        <w:cr/>
+        <w:drawing>
+          <wp:inline distT="0" distR="0" distB="0" distL="0">
+            <wp:extent cx="5080000" cy="2895600"/>
+            <wp:docPr id="9" name="Drawing 9" descr="paso8"/>
+            <a:graphic xmlns:a="http://schemas.openxmlformats.org/drawingml/2006/main">
+              <a:graphicData uri="http://schemas.openxmlformats.org/drawingml/2006/picture">
+                <pic:pic xmlns:pic="http://schemas.openxmlformats.org/drawingml/2006/picture">
+                  <pic:nvPicPr>
+                    <pic:cNvPr id="0" name="Picture 9" descr="paso8"/>
+                    <pic:cNvPicPr>
+                      <a:picLocks noChangeAspect="true"/>
+                    </pic:cNvPicPr>
+                  </pic:nvPicPr>
+                  <pic:blipFill>
+                    <a:blip r:embed="rId5"/>
                     <a:stretch>
                       <a:fillRect/>
                     </a:stretch>

</xml_diff>

<commit_message>
refactorización y validaciones de "CashManagment"
</commit_message>
<xml_diff>
--- a/src/test/resources/Evidencias/Debug.docx
+++ b/src/test/resources/Evidencias/Debug.docx
@@ -117,15 +117,15 @@
         <w:tc>
           <w:p>
             <w:r>
-              <w:t>Ingresar a la liga: 
-http://172.19.35.101:9080/ConstanciasFiscalesMediosEntrega#</w:t>
-            </w:r>
-          </w:p>
-        </w:tc>
-        <w:tc>
-          <w:p>
-            <w:r>
-              <w:t>Se desplegara una pantalla con un lista para seleccionar el rol de consulta con el que desea ingresar.</w:t>
+              <w:t>El usuario despliega la página de CCOP mediante el siguiente URL:
+https://ccop-u.scointnet.net?countryId=MX</w:t>
+            </w:r>
+          </w:p>
+        </w:tc>
+        <w:tc>
+          <w:p>
+            <w:r>
+              <w:t>El sistema muestra la página de CCOP de forma correcta.</w:t>
             </w:r>
           </w:p>
         </w:tc>
@@ -279,16 +279,14 @@
         <w:tc>
           <w:p>
             <w:r>
-              <w:t xml:space="preserve">Seleccionar idioma Español y  la opción de "Idioma" </w:t>
-            </w:r>
-          </w:p>
-        </w:tc>
-        <w:tc>
-          <w:p>
-            <w:r>
-              <w:t>Desplegara una lista con los siguientes campos:
-Español 
-Inglés</w:t>
+              <w:t>El usuario ingresa el siguiente dato: Nombre de usuario</w:t>
+            </w:r>
+          </w:p>
+        </w:tc>
+        <w:tc>
+          <w:p>
+            <w:r>
+              <w:t>El sistema permite ingresar el nombre de usuario de forma correcta.</w:t>
             </w:r>
           </w:p>
         </w:tc>
@@ -442,14 +440,14 @@
         <w:tc>
           <w:p>
             <w:r>
-              <w:t>Seleccionar el Rol Premiado</w:t>
-            </w:r>
-          </w:p>
-        </w:tc>
-        <w:tc>
-          <w:p>
-            <w:r>
-              <w:t>El sistema te mostrara la pantalla de acceso para cliente banco</w:t>
+              <w:t>El usuario ingresa el siguiente dato: Contraseña</w:t>
+            </w:r>
+          </w:p>
+        </w:tc>
+        <w:tc>
+          <w:p>
+            <w:r>
+              <w:t>El sistema permite ingresar la contraseña de forma correcta.</w:t>
             </w:r>
           </w:p>
         </w:tc>
@@ -603,14 +601,14 @@
         <w:tc>
           <w:p>
             <w:r>
-              <w:t>Seleccionar Proveedor Extranjero</w:t>
-            </w:r>
-          </w:p>
-        </w:tc>
-        <w:tc>
-          <w:p>
-            <w:r>
-              <w:t>EL sistema te pide el numero de cuenta bancaria</w:t>
+              <w:t>El usuario ingresa el siguiente dato: Token</w:t>
+            </w:r>
+          </w:p>
+        </w:tc>
+        <w:tc>
+          <w:p>
+            <w:r>
+              <w:t>El sistema permite ingresar el token de forma correcta.</w:t>
             </w:r>
           </w:p>
         </w:tc>
@@ -764,20 +762,14 @@
         <w:tc>
           <w:p>
             <w:r>
-              <w:t>Ingrese los valores en los siguientes campos:
-Clave única de identificador
-Correo
-RFC
-Ejercicio
-No soy un Robot
-Y seleccione "Ok"</w:t>
-            </w:r>
-          </w:p>
-        </w:tc>
-        <w:tc>
-          <w:p>
-            <w:r>
-              <w:t>El sistema te mostrara la pantalla de consulta para el cliente ingresado</w:t>
+              <w:t>El usuario da clic en el botón "Ingresar"</w:t>
+            </w:r>
+          </w:p>
+        </w:tc>
+        <w:tc>
+          <w:p>
+            <w:r>
+              <w:t>El sistema muestra la página principal de CCOP "Resumen consolidado de productos".</w:t>
             </w:r>
           </w:p>
         </w:tc>
@@ -931,14 +923,14 @@
         <w:tc>
           <w:p>
             <w:r>
-              <w:t>Seleccionar el Año Fiscal  y presionar el botón Consultar</w:t>
-            </w:r>
-          </w:p>
-        </w:tc>
-        <w:tc>
-          <w:p>
-            <w:r>
-              <w:t>El sistema muestra las constancias relacionadas a ese cliente en ese año fiscal</w:t>
+              <w:t>El usuario da clic en el menú "Admin".</w:t>
+            </w:r>
+          </w:p>
+        </w:tc>
+        <w:tc>
+          <w:p>
+            <w:r>
+              <w:t>El sistema muestra la página principal de Administración.</w:t>
             </w:r>
           </w:p>
         </w:tc>
@@ -1092,14 +1084,16 @@
         <w:tc>
           <w:p>
             <w:r>
-              <w:t>En la columna Solicitud aparecerá el icono de DOWNLOAD de clic en este para descarga la constancia.</w:t>
-            </w:r>
-          </w:p>
-        </w:tc>
-        <w:tc>
-          <w:p>
-            <w:r>
-              <w:t>En la parte inferior de la pantalla aparecerá la opción que muestra la descargar, seleccione y abra el archivo PDF.</w:t>
+              <w:t>El usuario da clic en el menú "Administrador".</w:t>
+            </w:r>
+          </w:p>
+        </w:tc>
+        <w:tc>
+          <w:p>
+            <w:r>
+              <w:t>El sistema muestra el submenú con las opciones:
+Usuarios
+Empresa</w:t>
             </w:r>
           </w:p>
         </w:tc>
@@ -1253,14 +1247,15 @@
         <w:tc>
           <w:p>
             <w:r>
-              <w:t>Validar que se descargue el PDF correspondiente al cliente y el año fiscal</w:t>
-            </w:r>
-          </w:p>
-        </w:tc>
-        <w:tc>
-          <w:p>
-            <w:r>
-              <w:t>Se muestra el pdf correcto</w:t>
+              <w:t>El usuario da clic en el submenú "Usuarios".</w:t>
+            </w:r>
+          </w:p>
+        </w:tc>
+        <w:tc>
+          <w:p>
+            <w:r>
+              <w:t>El sistema muestra la página "Administrador/
+Usuarios" con la pestaña Usuarios resaltada en rojo y muestra la lista de usuarios creados.</w:t>
             </w:r>
           </w:p>
         </w:tc>
@@ -1290,6 +1285,4775 @@
                 <pic:pic xmlns:pic="http://schemas.openxmlformats.org/drawingml/2006/picture">
                   <pic:nvPicPr>
                     <pic:cNvPr id="0" name="Picture 9" descr="paso8"/>
+                    <pic:cNvPicPr>
+                      <a:picLocks noChangeAspect="true"/>
+                    </pic:cNvPicPr>
+                  </pic:nvPicPr>
+                  <pic:blipFill>
+                    <a:blip r:embed="rId5"/>
+                    <a:stretch>
+                      <a:fillRect/>
+                    </a:stretch>
+                  </pic:blipFill>
+                  <pic:spPr>
+                    <a:xfrm>
+                      <a:off x="0" y="0"/>
+                      <a:ext cx="5080000" cy="2895600"/>
+                    </a:xfrm>
+                    <a:prstGeom prst="rect">
+                      <a:avLst/>
+                    </a:prstGeom>
+                  </pic:spPr>
+                </pic:pic>
+              </a:graphicData>
+            </a:graphic>
+          </wp:inline>
+        </w:drawing>
+      </w:r>
+    </w:p>
+    <w:p>
+      <w:r>
+        <w:br w:type="page"/>
+      </w:r>
+    </w:p>
+    <w:tbl>
+      <w:tblPr>
+        <w:tblW w:w="5000" w:type="pct"/>
+        <w:tblBorders>
+          <w:top w:val="single"/>
+          <w:left w:val="single"/>
+          <w:bottom w:val="single"/>
+          <w:right w:val="single"/>
+          <w:insideH w:val="single"/>
+          <w:insideV w:val="single"/>
+        </w:tblBorders>
+      </w:tblPr>
+      <w:tr>
+        <w:tc>
+          <w:tcPr>
+            <w:tcW w:type="pct" w:w="750"/>
+            <w:shd w:color="auto" w:val="clear" w:fill="314260"/>
+          </w:tcPr>
+          <w:p>
+            <w:pPr>
+              <w:jc w:val="center"/>
+            </w:pPr>
+            <w:r>
+              <w:rPr>
+                <w:color w:val="FFFFFF"/>
+              </w:rPr>
+              <w:t>Paso</w:t>
+            </w:r>
+          </w:p>
+        </w:tc>
+        <w:tc>
+          <w:tcPr>
+            <w:tcW w:type="pct" w:w="1750"/>
+            <w:shd w:color="auto" w:val="clear" w:fill="314260"/>
+          </w:tcPr>
+          <w:p>
+            <w:pPr>
+              <w:jc w:val="center"/>
+            </w:pPr>
+            <w:r>
+              <w:rPr>
+                <w:color w:val="FFFFFF"/>
+              </w:rPr>
+              <w:t>Descripción del Paso</w:t>
+            </w:r>
+          </w:p>
+        </w:tc>
+        <w:tc>
+          <w:tcPr>
+            <w:tcW w:type="pct" w:w="1750"/>
+            <w:shd w:color="auto" w:val="clear" w:fill="314260"/>
+          </w:tcPr>
+          <w:p>
+            <w:pPr>
+              <w:jc w:val="center"/>
+            </w:pPr>
+            <w:r>
+              <w:rPr>
+                <w:color w:val="FFFFFF"/>
+              </w:rPr>
+              <w:t>Resultado Esperado</w:t>
+            </w:r>
+          </w:p>
+        </w:tc>
+        <w:tc>
+          <w:tcPr>
+            <w:tcW w:type="pct" w:w="750"/>
+            <w:shd w:color="auto" w:val="clear" w:fill="314260"/>
+          </w:tcPr>
+          <w:p>
+            <w:pPr>
+              <w:jc w:val="center"/>
+            </w:pPr>
+            <w:r>
+              <w:rPr>
+                <w:color w:val="FFFFFF"/>
+              </w:rPr>
+              <w:t>Estado</w:t>
+            </w:r>
+          </w:p>
+        </w:tc>
+      </w:tr>
+      <w:tr>
+        <w:tc>
+          <w:p>
+            <w:r>
+              <w:t>Paso 9</w:t>
+            </w:r>
+          </w:p>
+        </w:tc>
+        <w:tc>
+          <w:p>
+            <w:r>
+              <w:t>El usuario da clic en el botón "Crear usuario".</w:t>
+            </w:r>
+          </w:p>
+        </w:tc>
+        <w:tc>
+          <w:p>
+            <w:r>
+              <w:t>El sistema muestra la página "Administrador/Usuarios/
+Crear usuario".</w:t>
+            </w:r>
+          </w:p>
+        </w:tc>
+        <w:tc>
+          <w:p>
+            <w:r>
+              <w:t>Exitoso</w:t>
+            </w:r>
+          </w:p>
+        </w:tc>
+      </w:tr>
+    </w:tbl>
+    <w:p>
+      <w:pPr>
+        <w:spacing w:after="200"/>
+        <w:jc w:val="center"/>
+      </w:pPr>
+      <w:r>
+        <w:cr/>
+        <w:cr/>
+        <w:drawing>
+          <wp:inline distT="0" distR="0" distB="0" distL="0">
+            <wp:extent cx="5080000" cy="2895600"/>
+            <wp:docPr id="10" name="Drawing 10" descr="paso9"/>
+            <a:graphic xmlns:a="http://schemas.openxmlformats.org/drawingml/2006/main">
+              <a:graphicData uri="http://schemas.openxmlformats.org/drawingml/2006/picture">
+                <pic:pic xmlns:pic="http://schemas.openxmlformats.org/drawingml/2006/picture">
+                  <pic:nvPicPr>
+                    <pic:cNvPr id="0" name="Picture 10" descr="paso9"/>
+                    <pic:cNvPicPr>
+                      <a:picLocks noChangeAspect="true"/>
+                    </pic:cNvPicPr>
+                  </pic:nvPicPr>
+                  <pic:blipFill>
+                    <a:blip r:embed="rId5"/>
+                    <a:stretch>
+                      <a:fillRect/>
+                    </a:stretch>
+                  </pic:blipFill>
+                  <pic:spPr>
+                    <a:xfrm>
+                      <a:off x="0" y="0"/>
+                      <a:ext cx="5080000" cy="2895600"/>
+                    </a:xfrm>
+                    <a:prstGeom prst="rect">
+                      <a:avLst/>
+                    </a:prstGeom>
+                  </pic:spPr>
+                </pic:pic>
+              </a:graphicData>
+            </a:graphic>
+          </wp:inline>
+        </w:drawing>
+      </w:r>
+    </w:p>
+    <w:p>
+      <w:r>
+        <w:br w:type="page"/>
+      </w:r>
+    </w:p>
+    <w:tbl>
+      <w:tblPr>
+        <w:tblW w:w="5000" w:type="pct"/>
+        <w:tblBorders>
+          <w:top w:val="single"/>
+          <w:left w:val="single"/>
+          <w:bottom w:val="single"/>
+          <w:right w:val="single"/>
+          <w:insideH w:val="single"/>
+          <w:insideV w:val="single"/>
+        </w:tblBorders>
+      </w:tblPr>
+      <w:tr>
+        <w:tc>
+          <w:tcPr>
+            <w:tcW w:type="pct" w:w="750"/>
+            <w:shd w:color="auto" w:val="clear" w:fill="314260"/>
+          </w:tcPr>
+          <w:p>
+            <w:pPr>
+              <w:jc w:val="center"/>
+            </w:pPr>
+            <w:r>
+              <w:rPr>
+                <w:color w:val="FFFFFF"/>
+              </w:rPr>
+              <w:t>Paso</w:t>
+            </w:r>
+          </w:p>
+        </w:tc>
+        <w:tc>
+          <w:tcPr>
+            <w:tcW w:type="pct" w:w="1750"/>
+            <w:shd w:color="auto" w:val="clear" w:fill="314260"/>
+          </w:tcPr>
+          <w:p>
+            <w:pPr>
+              <w:jc w:val="center"/>
+            </w:pPr>
+            <w:r>
+              <w:rPr>
+                <w:color w:val="FFFFFF"/>
+              </w:rPr>
+              <w:t>Descripción del Paso</w:t>
+            </w:r>
+          </w:p>
+        </w:tc>
+        <w:tc>
+          <w:tcPr>
+            <w:tcW w:type="pct" w:w="1750"/>
+            <w:shd w:color="auto" w:val="clear" w:fill="314260"/>
+          </w:tcPr>
+          <w:p>
+            <w:pPr>
+              <w:jc w:val="center"/>
+            </w:pPr>
+            <w:r>
+              <w:rPr>
+                <w:color w:val="FFFFFF"/>
+              </w:rPr>
+              <w:t>Resultado Esperado</w:t>
+            </w:r>
+          </w:p>
+        </w:tc>
+        <w:tc>
+          <w:tcPr>
+            <w:tcW w:type="pct" w:w="750"/>
+            <w:shd w:color="auto" w:val="clear" w:fill="314260"/>
+          </w:tcPr>
+          <w:p>
+            <w:pPr>
+              <w:jc w:val="center"/>
+            </w:pPr>
+            <w:r>
+              <w:rPr>
+                <w:color w:val="FFFFFF"/>
+              </w:rPr>
+              <w:t>Estado</w:t>
+            </w:r>
+          </w:p>
+        </w:tc>
+      </w:tr>
+      <w:tr>
+        <w:tc>
+          <w:p>
+            <w:r>
+              <w:t>Paso 10</w:t>
+            </w:r>
+          </w:p>
+        </w:tc>
+        <w:tc>
+          <w:p>
+            <w:r>
+              <w:t>El usuario da clic en el botón "Crear nuevo usuario".</w:t>
+            </w:r>
+          </w:p>
+        </w:tc>
+        <w:tc>
+          <w:p>
+            <w:r>
+              <w:t>El sistema muestra la página "Ingresa la informacion basica del usuario (Paso 1 de 6)" solicitando los datos:
+"Primer nombre"
+"Segundo nombre (Opcional)
+"Apellido paterno"
+"Apellido materno"
+"Cargo"
+"Área"
+"Número de celular"
+"Verifica número de celular"
+"Correo electrónico"
+"Verifica correo electrónico"
+Botón "Volver"
+Botón "Continuar"</w:t>
+            </w:r>
+          </w:p>
+        </w:tc>
+        <w:tc>
+          <w:p>
+            <w:r>
+              <w:t>Exitoso</w:t>
+            </w:r>
+          </w:p>
+        </w:tc>
+      </w:tr>
+    </w:tbl>
+    <w:p>
+      <w:pPr>
+        <w:spacing w:after="200"/>
+        <w:jc w:val="center"/>
+      </w:pPr>
+      <w:r>
+        <w:cr/>
+        <w:cr/>
+        <w:drawing>
+          <wp:inline distT="0" distR="0" distB="0" distL="0">
+            <wp:extent cx="5080000" cy="2895600"/>
+            <wp:docPr id="11" name="Drawing 11" descr="paso10"/>
+            <a:graphic xmlns:a="http://schemas.openxmlformats.org/drawingml/2006/main">
+              <a:graphicData uri="http://schemas.openxmlformats.org/drawingml/2006/picture">
+                <pic:pic xmlns:pic="http://schemas.openxmlformats.org/drawingml/2006/picture">
+                  <pic:nvPicPr>
+                    <pic:cNvPr id="0" name="Picture 11" descr="paso10"/>
+                    <pic:cNvPicPr>
+                      <a:picLocks noChangeAspect="true"/>
+                    </pic:cNvPicPr>
+                  </pic:nvPicPr>
+                  <pic:blipFill>
+                    <a:blip r:embed="rId5"/>
+                    <a:stretch>
+                      <a:fillRect/>
+                    </a:stretch>
+                  </pic:blipFill>
+                  <pic:spPr>
+                    <a:xfrm>
+                      <a:off x="0" y="0"/>
+                      <a:ext cx="5080000" cy="2895600"/>
+                    </a:xfrm>
+                    <a:prstGeom prst="rect">
+                      <a:avLst/>
+                    </a:prstGeom>
+                  </pic:spPr>
+                </pic:pic>
+              </a:graphicData>
+            </a:graphic>
+          </wp:inline>
+        </w:drawing>
+      </w:r>
+    </w:p>
+    <w:p>
+      <w:r>
+        <w:br w:type="page"/>
+      </w:r>
+    </w:p>
+    <w:tbl>
+      <w:tblPr>
+        <w:tblW w:w="5000" w:type="pct"/>
+        <w:tblBorders>
+          <w:top w:val="single"/>
+          <w:left w:val="single"/>
+          <w:bottom w:val="single"/>
+          <w:right w:val="single"/>
+          <w:insideH w:val="single"/>
+          <w:insideV w:val="single"/>
+        </w:tblBorders>
+      </w:tblPr>
+      <w:tr>
+        <w:tc>
+          <w:tcPr>
+            <w:tcW w:type="pct" w:w="750"/>
+            <w:shd w:color="auto" w:val="clear" w:fill="314260"/>
+          </w:tcPr>
+          <w:p>
+            <w:pPr>
+              <w:jc w:val="center"/>
+            </w:pPr>
+            <w:r>
+              <w:rPr>
+                <w:color w:val="FFFFFF"/>
+              </w:rPr>
+              <w:t>Paso</w:t>
+            </w:r>
+          </w:p>
+        </w:tc>
+        <w:tc>
+          <w:tcPr>
+            <w:tcW w:type="pct" w:w="1750"/>
+            <w:shd w:color="auto" w:val="clear" w:fill="314260"/>
+          </w:tcPr>
+          <w:p>
+            <w:pPr>
+              <w:jc w:val="center"/>
+            </w:pPr>
+            <w:r>
+              <w:rPr>
+                <w:color w:val="FFFFFF"/>
+              </w:rPr>
+              <w:t>Descripción del Paso</w:t>
+            </w:r>
+          </w:p>
+        </w:tc>
+        <w:tc>
+          <w:tcPr>
+            <w:tcW w:type="pct" w:w="1750"/>
+            <w:shd w:color="auto" w:val="clear" w:fill="314260"/>
+          </w:tcPr>
+          <w:p>
+            <w:pPr>
+              <w:jc w:val="center"/>
+            </w:pPr>
+            <w:r>
+              <w:rPr>
+                <w:color w:val="FFFFFF"/>
+              </w:rPr>
+              <w:t>Resultado Esperado</w:t>
+            </w:r>
+          </w:p>
+        </w:tc>
+        <w:tc>
+          <w:tcPr>
+            <w:tcW w:type="pct" w:w="750"/>
+            <w:shd w:color="auto" w:val="clear" w:fill="314260"/>
+          </w:tcPr>
+          <w:p>
+            <w:pPr>
+              <w:jc w:val="center"/>
+            </w:pPr>
+            <w:r>
+              <w:rPr>
+                <w:color w:val="FFFFFF"/>
+              </w:rPr>
+              <w:t>Estado</w:t>
+            </w:r>
+          </w:p>
+        </w:tc>
+      </w:tr>
+      <w:tr>
+        <w:tc>
+          <w:p>
+            <w:r>
+              <w:t>Paso 11</w:t>
+            </w:r>
+          </w:p>
+        </w:tc>
+        <w:tc>
+          <w:p>
+            <w:r>
+              <w:t>El usuario ingresa "Primer nombre".</w:t>
+            </w:r>
+          </w:p>
+        </w:tc>
+        <w:tc>
+          <w:p>
+            <w:r>
+              <w:t>El sistema permite ingresar la información de forma correcta.</w:t>
+            </w:r>
+          </w:p>
+        </w:tc>
+        <w:tc>
+          <w:p>
+            <w:r>
+              <w:t>Exitoso</w:t>
+            </w:r>
+          </w:p>
+        </w:tc>
+      </w:tr>
+    </w:tbl>
+    <w:p>
+      <w:pPr>
+        <w:spacing w:after="200"/>
+        <w:jc w:val="center"/>
+      </w:pPr>
+      <w:r>
+        <w:cr/>
+        <w:cr/>
+        <w:drawing>
+          <wp:inline distT="0" distR="0" distB="0" distL="0">
+            <wp:extent cx="5080000" cy="2895600"/>
+            <wp:docPr id="12" name="Drawing 12" descr="paso11"/>
+            <a:graphic xmlns:a="http://schemas.openxmlformats.org/drawingml/2006/main">
+              <a:graphicData uri="http://schemas.openxmlformats.org/drawingml/2006/picture">
+                <pic:pic xmlns:pic="http://schemas.openxmlformats.org/drawingml/2006/picture">
+                  <pic:nvPicPr>
+                    <pic:cNvPr id="0" name="Picture 12" descr="paso11"/>
+                    <pic:cNvPicPr>
+                      <a:picLocks noChangeAspect="true"/>
+                    </pic:cNvPicPr>
+                  </pic:nvPicPr>
+                  <pic:blipFill>
+                    <a:blip r:embed="rId5"/>
+                    <a:stretch>
+                      <a:fillRect/>
+                    </a:stretch>
+                  </pic:blipFill>
+                  <pic:spPr>
+                    <a:xfrm>
+                      <a:off x="0" y="0"/>
+                      <a:ext cx="5080000" cy="2895600"/>
+                    </a:xfrm>
+                    <a:prstGeom prst="rect">
+                      <a:avLst/>
+                    </a:prstGeom>
+                  </pic:spPr>
+                </pic:pic>
+              </a:graphicData>
+            </a:graphic>
+          </wp:inline>
+        </w:drawing>
+      </w:r>
+    </w:p>
+    <w:p>
+      <w:r>
+        <w:br w:type="page"/>
+      </w:r>
+    </w:p>
+    <w:tbl>
+      <w:tblPr>
+        <w:tblW w:w="5000" w:type="pct"/>
+        <w:tblBorders>
+          <w:top w:val="single"/>
+          <w:left w:val="single"/>
+          <w:bottom w:val="single"/>
+          <w:right w:val="single"/>
+          <w:insideH w:val="single"/>
+          <w:insideV w:val="single"/>
+        </w:tblBorders>
+      </w:tblPr>
+      <w:tr>
+        <w:tc>
+          <w:tcPr>
+            <w:tcW w:type="pct" w:w="750"/>
+            <w:shd w:color="auto" w:val="clear" w:fill="314260"/>
+          </w:tcPr>
+          <w:p>
+            <w:pPr>
+              <w:jc w:val="center"/>
+            </w:pPr>
+            <w:r>
+              <w:rPr>
+                <w:color w:val="FFFFFF"/>
+              </w:rPr>
+              <w:t>Paso</w:t>
+            </w:r>
+          </w:p>
+        </w:tc>
+        <w:tc>
+          <w:tcPr>
+            <w:tcW w:type="pct" w:w="1750"/>
+            <w:shd w:color="auto" w:val="clear" w:fill="314260"/>
+          </w:tcPr>
+          <w:p>
+            <w:pPr>
+              <w:jc w:val="center"/>
+            </w:pPr>
+            <w:r>
+              <w:rPr>
+                <w:color w:val="FFFFFF"/>
+              </w:rPr>
+              <w:t>Descripción del Paso</w:t>
+            </w:r>
+          </w:p>
+        </w:tc>
+        <w:tc>
+          <w:tcPr>
+            <w:tcW w:type="pct" w:w="1750"/>
+            <w:shd w:color="auto" w:val="clear" w:fill="314260"/>
+          </w:tcPr>
+          <w:p>
+            <w:pPr>
+              <w:jc w:val="center"/>
+            </w:pPr>
+            <w:r>
+              <w:rPr>
+                <w:color w:val="FFFFFF"/>
+              </w:rPr>
+              <w:t>Resultado Esperado</w:t>
+            </w:r>
+          </w:p>
+        </w:tc>
+        <w:tc>
+          <w:tcPr>
+            <w:tcW w:type="pct" w:w="750"/>
+            <w:shd w:color="auto" w:val="clear" w:fill="314260"/>
+          </w:tcPr>
+          <w:p>
+            <w:pPr>
+              <w:jc w:val="center"/>
+            </w:pPr>
+            <w:r>
+              <w:rPr>
+                <w:color w:val="FFFFFF"/>
+              </w:rPr>
+              <w:t>Estado</w:t>
+            </w:r>
+          </w:p>
+        </w:tc>
+      </w:tr>
+      <w:tr>
+        <w:tc>
+          <w:p>
+            <w:r>
+              <w:t>Paso 12</w:t>
+            </w:r>
+          </w:p>
+        </w:tc>
+        <w:tc>
+          <w:p>
+            <w:r>
+              <w:t>El usuario ingresa "Segundo nombre (Opcional)".</w:t>
+            </w:r>
+          </w:p>
+        </w:tc>
+        <w:tc>
+          <w:p>
+            <w:r>
+              <w:t>El sistema permite ingresar la información de forma correcta.</w:t>
+            </w:r>
+          </w:p>
+        </w:tc>
+        <w:tc>
+          <w:p>
+            <w:r>
+              <w:t>Exitoso</w:t>
+            </w:r>
+          </w:p>
+        </w:tc>
+      </w:tr>
+    </w:tbl>
+    <w:p>
+      <w:pPr>
+        <w:spacing w:after="200"/>
+        <w:jc w:val="center"/>
+      </w:pPr>
+      <w:r>
+        <w:cr/>
+        <w:cr/>
+        <w:drawing>
+          <wp:inline distT="0" distR="0" distB="0" distL="0">
+            <wp:extent cx="5080000" cy="2895600"/>
+            <wp:docPr id="13" name="Drawing 13" descr="paso12"/>
+            <a:graphic xmlns:a="http://schemas.openxmlformats.org/drawingml/2006/main">
+              <a:graphicData uri="http://schemas.openxmlformats.org/drawingml/2006/picture">
+                <pic:pic xmlns:pic="http://schemas.openxmlformats.org/drawingml/2006/picture">
+                  <pic:nvPicPr>
+                    <pic:cNvPr id="0" name="Picture 13" descr="paso12"/>
+                    <pic:cNvPicPr>
+                      <a:picLocks noChangeAspect="true"/>
+                    </pic:cNvPicPr>
+                  </pic:nvPicPr>
+                  <pic:blipFill>
+                    <a:blip r:embed="rId5"/>
+                    <a:stretch>
+                      <a:fillRect/>
+                    </a:stretch>
+                  </pic:blipFill>
+                  <pic:spPr>
+                    <a:xfrm>
+                      <a:off x="0" y="0"/>
+                      <a:ext cx="5080000" cy="2895600"/>
+                    </a:xfrm>
+                    <a:prstGeom prst="rect">
+                      <a:avLst/>
+                    </a:prstGeom>
+                  </pic:spPr>
+                </pic:pic>
+              </a:graphicData>
+            </a:graphic>
+          </wp:inline>
+        </w:drawing>
+      </w:r>
+    </w:p>
+    <w:p>
+      <w:r>
+        <w:br w:type="page"/>
+      </w:r>
+    </w:p>
+    <w:tbl>
+      <w:tblPr>
+        <w:tblW w:w="5000" w:type="pct"/>
+        <w:tblBorders>
+          <w:top w:val="single"/>
+          <w:left w:val="single"/>
+          <w:bottom w:val="single"/>
+          <w:right w:val="single"/>
+          <w:insideH w:val="single"/>
+          <w:insideV w:val="single"/>
+        </w:tblBorders>
+      </w:tblPr>
+      <w:tr>
+        <w:tc>
+          <w:tcPr>
+            <w:tcW w:type="pct" w:w="750"/>
+            <w:shd w:color="auto" w:val="clear" w:fill="314260"/>
+          </w:tcPr>
+          <w:p>
+            <w:pPr>
+              <w:jc w:val="center"/>
+            </w:pPr>
+            <w:r>
+              <w:rPr>
+                <w:color w:val="FFFFFF"/>
+              </w:rPr>
+              <w:t>Paso</w:t>
+            </w:r>
+          </w:p>
+        </w:tc>
+        <w:tc>
+          <w:tcPr>
+            <w:tcW w:type="pct" w:w="1750"/>
+            <w:shd w:color="auto" w:val="clear" w:fill="314260"/>
+          </w:tcPr>
+          <w:p>
+            <w:pPr>
+              <w:jc w:val="center"/>
+            </w:pPr>
+            <w:r>
+              <w:rPr>
+                <w:color w:val="FFFFFF"/>
+              </w:rPr>
+              <w:t>Descripción del Paso</w:t>
+            </w:r>
+          </w:p>
+        </w:tc>
+        <w:tc>
+          <w:tcPr>
+            <w:tcW w:type="pct" w:w="1750"/>
+            <w:shd w:color="auto" w:val="clear" w:fill="314260"/>
+          </w:tcPr>
+          <w:p>
+            <w:pPr>
+              <w:jc w:val="center"/>
+            </w:pPr>
+            <w:r>
+              <w:rPr>
+                <w:color w:val="FFFFFF"/>
+              </w:rPr>
+              <w:t>Resultado Esperado</w:t>
+            </w:r>
+          </w:p>
+        </w:tc>
+        <w:tc>
+          <w:tcPr>
+            <w:tcW w:type="pct" w:w="750"/>
+            <w:shd w:color="auto" w:val="clear" w:fill="314260"/>
+          </w:tcPr>
+          <w:p>
+            <w:pPr>
+              <w:jc w:val="center"/>
+            </w:pPr>
+            <w:r>
+              <w:rPr>
+                <w:color w:val="FFFFFF"/>
+              </w:rPr>
+              <w:t>Estado</w:t>
+            </w:r>
+          </w:p>
+        </w:tc>
+      </w:tr>
+      <w:tr>
+        <w:tc>
+          <w:p>
+            <w:r>
+              <w:t>Paso 13</w:t>
+            </w:r>
+          </w:p>
+        </w:tc>
+        <w:tc>
+          <w:p>
+            <w:r>
+              <w:t>El usuario ingresa "Apellido paterno".</w:t>
+            </w:r>
+          </w:p>
+        </w:tc>
+        <w:tc>
+          <w:p>
+            <w:r>
+              <w:t>El sistema permite ingresar la información de forma correcta.</w:t>
+            </w:r>
+          </w:p>
+        </w:tc>
+        <w:tc>
+          <w:p>
+            <w:r>
+              <w:t>Exitoso</w:t>
+            </w:r>
+          </w:p>
+        </w:tc>
+      </w:tr>
+    </w:tbl>
+    <w:p>
+      <w:pPr>
+        <w:spacing w:after="200"/>
+        <w:jc w:val="center"/>
+      </w:pPr>
+      <w:r>
+        <w:cr/>
+        <w:cr/>
+        <w:drawing>
+          <wp:inline distT="0" distR="0" distB="0" distL="0">
+            <wp:extent cx="5080000" cy="2895600"/>
+            <wp:docPr id="14" name="Drawing 14" descr="paso13"/>
+            <a:graphic xmlns:a="http://schemas.openxmlformats.org/drawingml/2006/main">
+              <a:graphicData uri="http://schemas.openxmlformats.org/drawingml/2006/picture">
+                <pic:pic xmlns:pic="http://schemas.openxmlformats.org/drawingml/2006/picture">
+                  <pic:nvPicPr>
+                    <pic:cNvPr id="0" name="Picture 14" descr="paso13"/>
+                    <pic:cNvPicPr>
+                      <a:picLocks noChangeAspect="true"/>
+                    </pic:cNvPicPr>
+                  </pic:nvPicPr>
+                  <pic:blipFill>
+                    <a:blip r:embed="rId5"/>
+                    <a:stretch>
+                      <a:fillRect/>
+                    </a:stretch>
+                  </pic:blipFill>
+                  <pic:spPr>
+                    <a:xfrm>
+                      <a:off x="0" y="0"/>
+                      <a:ext cx="5080000" cy="2895600"/>
+                    </a:xfrm>
+                    <a:prstGeom prst="rect">
+                      <a:avLst/>
+                    </a:prstGeom>
+                  </pic:spPr>
+                </pic:pic>
+              </a:graphicData>
+            </a:graphic>
+          </wp:inline>
+        </w:drawing>
+      </w:r>
+    </w:p>
+    <w:p>
+      <w:r>
+        <w:br w:type="page"/>
+      </w:r>
+    </w:p>
+    <w:tbl>
+      <w:tblPr>
+        <w:tblW w:w="5000" w:type="pct"/>
+        <w:tblBorders>
+          <w:top w:val="single"/>
+          <w:left w:val="single"/>
+          <w:bottom w:val="single"/>
+          <w:right w:val="single"/>
+          <w:insideH w:val="single"/>
+          <w:insideV w:val="single"/>
+        </w:tblBorders>
+      </w:tblPr>
+      <w:tr>
+        <w:tc>
+          <w:tcPr>
+            <w:tcW w:type="pct" w:w="750"/>
+            <w:shd w:color="auto" w:val="clear" w:fill="314260"/>
+          </w:tcPr>
+          <w:p>
+            <w:pPr>
+              <w:jc w:val="center"/>
+            </w:pPr>
+            <w:r>
+              <w:rPr>
+                <w:color w:val="FFFFFF"/>
+              </w:rPr>
+              <w:t>Paso</w:t>
+            </w:r>
+          </w:p>
+        </w:tc>
+        <w:tc>
+          <w:tcPr>
+            <w:tcW w:type="pct" w:w="1750"/>
+            <w:shd w:color="auto" w:val="clear" w:fill="314260"/>
+          </w:tcPr>
+          <w:p>
+            <w:pPr>
+              <w:jc w:val="center"/>
+            </w:pPr>
+            <w:r>
+              <w:rPr>
+                <w:color w:val="FFFFFF"/>
+              </w:rPr>
+              <w:t>Descripción del Paso</w:t>
+            </w:r>
+          </w:p>
+        </w:tc>
+        <w:tc>
+          <w:tcPr>
+            <w:tcW w:type="pct" w:w="1750"/>
+            <w:shd w:color="auto" w:val="clear" w:fill="314260"/>
+          </w:tcPr>
+          <w:p>
+            <w:pPr>
+              <w:jc w:val="center"/>
+            </w:pPr>
+            <w:r>
+              <w:rPr>
+                <w:color w:val="FFFFFF"/>
+              </w:rPr>
+              <w:t>Resultado Esperado</w:t>
+            </w:r>
+          </w:p>
+        </w:tc>
+        <w:tc>
+          <w:tcPr>
+            <w:tcW w:type="pct" w:w="750"/>
+            <w:shd w:color="auto" w:val="clear" w:fill="314260"/>
+          </w:tcPr>
+          <w:p>
+            <w:pPr>
+              <w:jc w:val="center"/>
+            </w:pPr>
+            <w:r>
+              <w:rPr>
+                <w:color w:val="FFFFFF"/>
+              </w:rPr>
+              <w:t>Estado</w:t>
+            </w:r>
+          </w:p>
+        </w:tc>
+      </w:tr>
+      <w:tr>
+        <w:tc>
+          <w:p>
+            <w:r>
+              <w:t>Paso 14</w:t>
+            </w:r>
+          </w:p>
+        </w:tc>
+        <w:tc>
+          <w:p>
+            <w:r>
+              <w:t>El usuario ingresa "Apellido materno".</w:t>
+            </w:r>
+          </w:p>
+        </w:tc>
+        <w:tc>
+          <w:p>
+            <w:r>
+              <w:t>El sistema permite ingresar la información de forma correcta.</w:t>
+            </w:r>
+          </w:p>
+        </w:tc>
+        <w:tc>
+          <w:p>
+            <w:r>
+              <w:t>Exitoso</w:t>
+            </w:r>
+          </w:p>
+        </w:tc>
+      </w:tr>
+    </w:tbl>
+    <w:p>
+      <w:pPr>
+        <w:spacing w:after="200"/>
+        <w:jc w:val="center"/>
+      </w:pPr>
+      <w:r>
+        <w:cr/>
+        <w:cr/>
+        <w:drawing>
+          <wp:inline distT="0" distR="0" distB="0" distL="0">
+            <wp:extent cx="5080000" cy="2895600"/>
+            <wp:docPr id="15" name="Drawing 15" descr="paso14"/>
+            <a:graphic xmlns:a="http://schemas.openxmlformats.org/drawingml/2006/main">
+              <a:graphicData uri="http://schemas.openxmlformats.org/drawingml/2006/picture">
+                <pic:pic xmlns:pic="http://schemas.openxmlformats.org/drawingml/2006/picture">
+                  <pic:nvPicPr>
+                    <pic:cNvPr id="0" name="Picture 15" descr="paso14"/>
+                    <pic:cNvPicPr>
+                      <a:picLocks noChangeAspect="true"/>
+                    </pic:cNvPicPr>
+                  </pic:nvPicPr>
+                  <pic:blipFill>
+                    <a:blip r:embed="rId5"/>
+                    <a:stretch>
+                      <a:fillRect/>
+                    </a:stretch>
+                  </pic:blipFill>
+                  <pic:spPr>
+                    <a:xfrm>
+                      <a:off x="0" y="0"/>
+                      <a:ext cx="5080000" cy="2895600"/>
+                    </a:xfrm>
+                    <a:prstGeom prst="rect">
+                      <a:avLst/>
+                    </a:prstGeom>
+                  </pic:spPr>
+                </pic:pic>
+              </a:graphicData>
+            </a:graphic>
+          </wp:inline>
+        </w:drawing>
+      </w:r>
+    </w:p>
+    <w:p>
+      <w:r>
+        <w:br w:type="page"/>
+      </w:r>
+    </w:p>
+    <w:tbl>
+      <w:tblPr>
+        <w:tblW w:w="5000" w:type="pct"/>
+        <w:tblBorders>
+          <w:top w:val="single"/>
+          <w:left w:val="single"/>
+          <w:bottom w:val="single"/>
+          <w:right w:val="single"/>
+          <w:insideH w:val="single"/>
+          <w:insideV w:val="single"/>
+        </w:tblBorders>
+      </w:tblPr>
+      <w:tr>
+        <w:tc>
+          <w:tcPr>
+            <w:tcW w:type="pct" w:w="750"/>
+            <w:shd w:color="auto" w:val="clear" w:fill="314260"/>
+          </w:tcPr>
+          <w:p>
+            <w:pPr>
+              <w:jc w:val="center"/>
+            </w:pPr>
+            <w:r>
+              <w:rPr>
+                <w:color w:val="FFFFFF"/>
+              </w:rPr>
+              <w:t>Paso</w:t>
+            </w:r>
+          </w:p>
+        </w:tc>
+        <w:tc>
+          <w:tcPr>
+            <w:tcW w:type="pct" w:w="1750"/>
+            <w:shd w:color="auto" w:val="clear" w:fill="314260"/>
+          </w:tcPr>
+          <w:p>
+            <w:pPr>
+              <w:jc w:val="center"/>
+            </w:pPr>
+            <w:r>
+              <w:rPr>
+                <w:color w:val="FFFFFF"/>
+              </w:rPr>
+              <w:t>Descripción del Paso</w:t>
+            </w:r>
+          </w:p>
+        </w:tc>
+        <w:tc>
+          <w:tcPr>
+            <w:tcW w:type="pct" w:w="1750"/>
+            <w:shd w:color="auto" w:val="clear" w:fill="314260"/>
+          </w:tcPr>
+          <w:p>
+            <w:pPr>
+              <w:jc w:val="center"/>
+            </w:pPr>
+            <w:r>
+              <w:rPr>
+                <w:color w:val="FFFFFF"/>
+              </w:rPr>
+              <w:t>Resultado Esperado</w:t>
+            </w:r>
+          </w:p>
+        </w:tc>
+        <w:tc>
+          <w:tcPr>
+            <w:tcW w:type="pct" w:w="750"/>
+            <w:shd w:color="auto" w:val="clear" w:fill="314260"/>
+          </w:tcPr>
+          <w:p>
+            <w:pPr>
+              <w:jc w:val="center"/>
+            </w:pPr>
+            <w:r>
+              <w:rPr>
+                <w:color w:val="FFFFFF"/>
+              </w:rPr>
+              <w:t>Estado</w:t>
+            </w:r>
+          </w:p>
+        </w:tc>
+      </w:tr>
+      <w:tr>
+        <w:tc>
+          <w:p>
+            <w:r>
+              <w:t>Paso 15</w:t>
+            </w:r>
+          </w:p>
+        </w:tc>
+        <w:tc>
+          <w:p>
+            <w:r>
+              <w:t>El usuario ingresa "Cargo".</w:t>
+            </w:r>
+          </w:p>
+        </w:tc>
+        <w:tc>
+          <w:p>
+            <w:r>
+              <w:t>El sistema permite ingresar la información de forma correcta.</w:t>
+            </w:r>
+          </w:p>
+        </w:tc>
+        <w:tc>
+          <w:p>
+            <w:r>
+              <w:t>Exitoso</w:t>
+            </w:r>
+          </w:p>
+        </w:tc>
+      </w:tr>
+    </w:tbl>
+    <w:p>
+      <w:pPr>
+        <w:spacing w:after="200"/>
+        <w:jc w:val="center"/>
+      </w:pPr>
+      <w:r>
+        <w:cr/>
+        <w:cr/>
+        <w:drawing>
+          <wp:inline distT="0" distR="0" distB="0" distL="0">
+            <wp:extent cx="5080000" cy="2895600"/>
+            <wp:docPr id="16" name="Drawing 16" descr="paso15"/>
+            <a:graphic xmlns:a="http://schemas.openxmlformats.org/drawingml/2006/main">
+              <a:graphicData uri="http://schemas.openxmlformats.org/drawingml/2006/picture">
+                <pic:pic xmlns:pic="http://schemas.openxmlformats.org/drawingml/2006/picture">
+                  <pic:nvPicPr>
+                    <pic:cNvPr id="0" name="Picture 16" descr="paso15"/>
+                    <pic:cNvPicPr>
+                      <a:picLocks noChangeAspect="true"/>
+                    </pic:cNvPicPr>
+                  </pic:nvPicPr>
+                  <pic:blipFill>
+                    <a:blip r:embed="rId5"/>
+                    <a:stretch>
+                      <a:fillRect/>
+                    </a:stretch>
+                  </pic:blipFill>
+                  <pic:spPr>
+                    <a:xfrm>
+                      <a:off x="0" y="0"/>
+                      <a:ext cx="5080000" cy="2895600"/>
+                    </a:xfrm>
+                    <a:prstGeom prst="rect">
+                      <a:avLst/>
+                    </a:prstGeom>
+                  </pic:spPr>
+                </pic:pic>
+              </a:graphicData>
+            </a:graphic>
+          </wp:inline>
+        </w:drawing>
+      </w:r>
+    </w:p>
+    <w:p>
+      <w:r>
+        <w:br w:type="page"/>
+      </w:r>
+    </w:p>
+    <w:tbl>
+      <w:tblPr>
+        <w:tblW w:w="5000" w:type="pct"/>
+        <w:tblBorders>
+          <w:top w:val="single"/>
+          <w:left w:val="single"/>
+          <w:bottom w:val="single"/>
+          <w:right w:val="single"/>
+          <w:insideH w:val="single"/>
+          <w:insideV w:val="single"/>
+        </w:tblBorders>
+      </w:tblPr>
+      <w:tr>
+        <w:tc>
+          <w:tcPr>
+            <w:tcW w:type="pct" w:w="750"/>
+            <w:shd w:color="auto" w:val="clear" w:fill="314260"/>
+          </w:tcPr>
+          <w:p>
+            <w:pPr>
+              <w:jc w:val="center"/>
+            </w:pPr>
+            <w:r>
+              <w:rPr>
+                <w:color w:val="FFFFFF"/>
+              </w:rPr>
+              <w:t>Paso</w:t>
+            </w:r>
+          </w:p>
+        </w:tc>
+        <w:tc>
+          <w:tcPr>
+            <w:tcW w:type="pct" w:w="1750"/>
+            <w:shd w:color="auto" w:val="clear" w:fill="314260"/>
+          </w:tcPr>
+          <w:p>
+            <w:pPr>
+              <w:jc w:val="center"/>
+            </w:pPr>
+            <w:r>
+              <w:rPr>
+                <w:color w:val="FFFFFF"/>
+              </w:rPr>
+              <w:t>Descripción del Paso</w:t>
+            </w:r>
+          </w:p>
+        </w:tc>
+        <w:tc>
+          <w:tcPr>
+            <w:tcW w:type="pct" w:w="1750"/>
+            <w:shd w:color="auto" w:val="clear" w:fill="314260"/>
+          </w:tcPr>
+          <w:p>
+            <w:pPr>
+              <w:jc w:val="center"/>
+            </w:pPr>
+            <w:r>
+              <w:rPr>
+                <w:color w:val="FFFFFF"/>
+              </w:rPr>
+              <w:t>Resultado Esperado</w:t>
+            </w:r>
+          </w:p>
+        </w:tc>
+        <w:tc>
+          <w:tcPr>
+            <w:tcW w:type="pct" w:w="750"/>
+            <w:shd w:color="auto" w:val="clear" w:fill="314260"/>
+          </w:tcPr>
+          <w:p>
+            <w:pPr>
+              <w:jc w:val="center"/>
+            </w:pPr>
+            <w:r>
+              <w:rPr>
+                <w:color w:val="FFFFFF"/>
+              </w:rPr>
+              <w:t>Estado</w:t>
+            </w:r>
+          </w:p>
+        </w:tc>
+      </w:tr>
+      <w:tr>
+        <w:tc>
+          <w:p>
+            <w:r>
+              <w:t>Paso 16</w:t>
+            </w:r>
+          </w:p>
+        </w:tc>
+        <w:tc>
+          <w:p>
+            <w:r>
+              <w:t>El usuario ingresa "Área".</w:t>
+            </w:r>
+          </w:p>
+        </w:tc>
+        <w:tc>
+          <w:p>
+            <w:r>
+              <w:t>El sistema permite ingresar la información de forma correcta.</w:t>
+            </w:r>
+          </w:p>
+        </w:tc>
+        <w:tc>
+          <w:p>
+            <w:r>
+              <w:t>Exitoso</w:t>
+            </w:r>
+          </w:p>
+        </w:tc>
+      </w:tr>
+    </w:tbl>
+    <w:p>
+      <w:pPr>
+        <w:spacing w:after="200"/>
+        <w:jc w:val="center"/>
+      </w:pPr>
+      <w:r>
+        <w:cr/>
+        <w:cr/>
+        <w:drawing>
+          <wp:inline distT="0" distR="0" distB="0" distL="0">
+            <wp:extent cx="5080000" cy="2895600"/>
+            <wp:docPr id="17" name="Drawing 17" descr="paso16"/>
+            <a:graphic xmlns:a="http://schemas.openxmlformats.org/drawingml/2006/main">
+              <a:graphicData uri="http://schemas.openxmlformats.org/drawingml/2006/picture">
+                <pic:pic xmlns:pic="http://schemas.openxmlformats.org/drawingml/2006/picture">
+                  <pic:nvPicPr>
+                    <pic:cNvPr id="0" name="Picture 17" descr="paso16"/>
+                    <pic:cNvPicPr>
+                      <a:picLocks noChangeAspect="true"/>
+                    </pic:cNvPicPr>
+                  </pic:nvPicPr>
+                  <pic:blipFill>
+                    <a:blip r:embed="rId5"/>
+                    <a:stretch>
+                      <a:fillRect/>
+                    </a:stretch>
+                  </pic:blipFill>
+                  <pic:spPr>
+                    <a:xfrm>
+                      <a:off x="0" y="0"/>
+                      <a:ext cx="5080000" cy="2895600"/>
+                    </a:xfrm>
+                    <a:prstGeom prst="rect">
+                      <a:avLst/>
+                    </a:prstGeom>
+                  </pic:spPr>
+                </pic:pic>
+              </a:graphicData>
+            </a:graphic>
+          </wp:inline>
+        </w:drawing>
+      </w:r>
+    </w:p>
+    <w:p>
+      <w:r>
+        <w:br w:type="page"/>
+      </w:r>
+    </w:p>
+    <w:tbl>
+      <w:tblPr>
+        <w:tblW w:w="5000" w:type="pct"/>
+        <w:tblBorders>
+          <w:top w:val="single"/>
+          <w:left w:val="single"/>
+          <w:bottom w:val="single"/>
+          <w:right w:val="single"/>
+          <w:insideH w:val="single"/>
+          <w:insideV w:val="single"/>
+        </w:tblBorders>
+      </w:tblPr>
+      <w:tr>
+        <w:tc>
+          <w:tcPr>
+            <w:tcW w:type="pct" w:w="750"/>
+            <w:shd w:color="auto" w:val="clear" w:fill="314260"/>
+          </w:tcPr>
+          <w:p>
+            <w:pPr>
+              <w:jc w:val="center"/>
+            </w:pPr>
+            <w:r>
+              <w:rPr>
+                <w:color w:val="FFFFFF"/>
+              </w:rPr>
+              <w:t>Paso</w:t>
+            </w:r>
+          </w:p>
+        </w:tc>
+        <w:tc>
+          <w:tcPr>
+            <w:tcW w:type="pct" w:w="1750"/>
+            <w:shd w:color="auto" w:val="clear" w:fill="314260"/>
+          </w:tcPr>
+          <w:p>
+            <w:pPr>
+              <w:jc w:val="center"/>
+            </w:pPr>
+            <w:r>
+              <w:rPr>
+                <w:color w:val="FFFFFF"/>
+              </w:rPr>
+              <w:t>Descripción del Paso</w:t>
+            </w:r>
+          </w:p>
+        </w:tc>
+        <w:tc>
+          <w:tcPr>
+            <w:tcW w:type="pct" w:w="1750"/>
+            <w:shd w:color="auto" w:val="clear" w:fill="314260"/>
+          </w:tcPr>
+          <w:p>
+            <w:pPr>
+              <w:jc w:val="center"/>
+            </w:pPr>
+            <w:r>
+              <w:rPr>
+                <w:color w:val="FFFFFF"/>
+              </w:rPr>
+              <w:t>Resultado Esperado</w:t>
+            </w:r>
+          </w:p>
+        </w:tc>
+        <w:tc>
+          <w:tcPr>
+            <w:tcW w:type="pct" w:w="750"/>
+            <w:shd w:color="auto" w:val="clear" w:fill="314260"/>
+          </w:tcPr>
+          <w:p>
+            <w:pPr>
+              <w:jc w:val="center"/>
+            </w:pPr>
+            <w:r>
+              <w:rPr>
+                <w:color w:val="FFFFFF"/>
+              </w:rPr>
+              <w:t>Estado</w:t>
+            </w:r>
+          </w:p>
+        </w:tc>
+      </w:tr>
+      <w:tr>
+        <w:tc>
+          <w:p>
+            <w:r>
+              <w:t>Paso 17</w:t>
+            </w:r>
+          </w:p>
+        </w:tc>
+        <w:tc>
+          <w:p>
+            <w:r>
+              <w:t>El usuario ingresa "Número de celular" a 10 dígitos.</w:t>
+            </w:r>
+          </w:p>
+        </w:tc>
+        <w:tc>
+          <w:p>
+            <w:r>
+              <w:t>El sistema permite ingresar la información de forma correcta.</w:t>
+            </w:r>
+          </w:p>
+        </w:tc>
+        <w:tc>
+          <w:p>
+            <w:r>
+              <w:t>Exitoso</w:t>
+            </w:r>
+          </w:p>
+        </w:tc>
+      </w:tr>
+    </w:tbl>
+    <w:p>
+      <w:pPr>
+        <w:spacing w:after="200"/>
+        <w:jc w:val="center"/>
+      </w:pPr>
+      <w:r>
+        <w:cr/>
+        <w:cr/>
+        <w:drawing>
+          <wp:inline distT="0" distR="0" distB="0" distL="0">
+            <wp:extent cx="5080000" cy="2895600"/>
+            <wp:docPr id="18" name="Drawing 18" descr="paso17"/>
+            <a:graphic xmlns:a="http://schemas.openxmlformats.org/drawingml/2006/main">
+              <a:graphicData uri="http://schemas.openxmlformats.org/drawingml/2006/picture">
+                <pic:pic xmlns:pic="http://schemas.openxmlformats.org/drawingml/2006/picture">
+                  <pic:nvPicPr>
+                    <pic:cNvPr id="0" name="Picture 18" descr="paso17"/>
+                    <pic:cNvPicPr>
+                      <a:picLocks noChangeAspect="true"/>
+                    </pic:cNvPicPr>
+                  </pic:nvPicPr>
+                  <pic:blipFill>
+                    <a:blip r:embed="rId5"/>
+                    <a:stretch>
+                      <a:fillRect/>
+                    </a:stretch>
+                  </pic:blipFill>
+                  <pic:spPr>
+                    <a:xfrm>
+                      <a:off x="0" y="0"/>
+                      <a:ext cx="5080000" cy="2895600"/>
+                    </a:xfrm>
+                    <a:prstGeom prst="rect">
+                      <a:avLst/>
+                    </a:prstGeom>
+                  </pic:spPr>
+                </pic:pic>
+              </a:graphicData>
+            </a:graphic>
+          </wp:inline>
+        </w:drawing>
+      </w:r>
+    </w:p>
+    <w:p>
+      <w:r>
+        <w:br w:type="page"/>
+      </w:r>
+    </w:p>
+    <w:tbl>
+      <w:tblPr>
+        <w:tblW w:w="5000" w:type="pct"/>
+        <w:tblBorders>
+          <w:top w:val="single"/>
+          <w:left w:val="single"/>
+          <w:bottom w:val="single"/>
+          <w:right w:val="single"/>
+          <w:insideH w:val="single"/>
+          <w:insideV w:val="single"/>
+        </w:tblBorders>
+      </w:tblPr>
+      <w:tr>
+        <w:tc>
+          <w:tcPr>
+            <w:tcW w:type="pct" w:w="750"/>
+            <w:shd w:color="auto" w:val="clear" w:fill="314260"/>
+          </w:tcPr>
+          <w:p>
+            <w:pPr>
+              <w:jc w:val="center"/>
+            </w:pPr>
+            <w:r>
+              <w:rPr>
+                <w:color w:val="FFFFFF"/>
+              </w:rPr>
+              <w:t>Paso</w:t>
+            </w:r>
+          </w:p>
+        </w:tc>
+        <w:tc>
+          <w:tcPr>
+            <w:tcW w:type="pct" w:w="1750"/>
+            <w:shd w:color="auto" w:val="clear" w:fill="314260"/>
+          </w:tcPr>
+          <w:p>
+            <w:pPr>
+              <w:jc w:val="center"/>
+            </w:pPr>
+            <w:r>
+              <w:rPr>
+                <w:color w:val="FFFFFF"/>
+              </w:rPr>
+              <w:t>Descripción del Paso</w:t>
+            </w:r>
+          </w:p>
+        </w:tc>
+        <w:tc>
+          <w:tcPr>
+            <w:tcW w:type="pct" w:w="1750"/>
+            <w:shd w:color="auto" w:val="clear" w:fill="314260"/>
+          </w:tcPr>
+          <w:p>
+            <w:pPr>
+              <w:jc w:val="center"/>
+            </w:pPr>
+            <w:r>
+              <w:rPr>
+                <w:color w:val="FFFFFF"/>
+              </w:rPr>
+              <w:t>Resultado Esperado</w:t>
+            </w:r>
+          </w:p>
+        </w:tc>
+        <w:tc>
+          <w:tcPr>
+            <w:tcW w:type="pct" w:w="750"/>
+            <w:shd w:color="auto" w:val="clear" w:fill="314260"/>
+          </w:tcPr>
+          <w:p>
+            <w:pPr>
+              <w:jc w:val="center"/>
+            </w:pPr>
+            <w:r>
+              <w:rPr>
+                <w:color w:val="FFFFFF"/>
+              </w:rPr>
+              <w:t>Estado</w:t>
+            </w:r>
+          </w:p>
+        </w:tc>
+      </w:tr>
+      <w:tr>
+        <w:tc>
+          <w:p>
+            <w:r>
+              <w:t>Paso 18</w:t>
+            </w:r>
+          </w:p>
+        </w:tc>
+        <w:tc>
+          <w:p>
+            <w:r>
+              <w:t>El usuario ingresa "Verifica Número de celular" a 10 dígitos..</w:t>
+            </w:r>
+          </w:p>
+        </w:tc>
+        <w:tc>
+          <w:p>
+            <w:r>
+              <w:t>El sistema permite ingresar la información de forma correcta.</w:t>
+            </w:r>
+          </w:p>
+        </w:tc>
+        <w:tc>
+          <w:p>
+            <w:r>
+              <w:t>Exitoso</w:t>
+            </w:r>
+          </w:p>
+        </w:tc>
+      </w:tr>
+    </w:tbl>
+    <w:p>
+      <w:pPr>
+        <w:spacing w:after="200"/>
+        <w:jc w:val="center"/>
+      </w:pPr>
+      <w:r>
+        <w:cr/>
+        <w:cr/>
+        <w:drawing>
+          <wp:inline distT="0" distR="0" distB="0" distL="0">
+            <wp:extent cx="5080000" cy="2895600"/>
+            <wp:docPr id="19" name="Drawing 19" descr="paso18"/>
+            <a:graphic xmlns:a="http://schemas.openxmlformats.org/drawingml/2006/main">
+              <a:graphicData uri="http://schemas.openxmlformats.org/drawingml/2006/picture">
+                <pic:pic xmlns:pic="http://schemas.openxmlformats.org/drawingml/2006/picture">
+                  <pic:nvPicPr>
+                    <pic:cNvPr id="0" name="Picture 19" descr="paso18"/>
+                    <pic:cNvPicPr>
+                      <a:picLocks noChangeAspect="true"/>
+                    </pic:cNvPicPr>
+                  </pic:nvPicPr>
+                  <pic:blipFill>
+                    <a:blip r:embed="rId5"/>
+                    <a:stretch>
+                      <a:fillRect/>
+                    </a:stretch>
+                  </pic:blipFill>
+                  <pic:spPr>
+                    <a:xfrm>
+                      <a:off x="0" y="0"/>
+                      <a:ext cx="5080000" cy="2895600"/>
+                    </a:xfrm>
+                    <a:prstGeom prst="rect">
+                      <a:avLst/>
+                    </a:prstGeom>
+                  </pic:spPr>
+                </pic:pic>
+              </a:graphicData>
+            </a:graphic>
+          </wp:inline>
+        </w:drawing>
+      </w:r>
+    </w:p>
+    <w:p>
+      <w:r>
+        <w:br w:type="page"/>
+      </w:r>
+    </w:p>
+    <w:tbl>
+      <w:tblPr>
+        <w:tblW w:w="5000" w:type="pct"/>
+        <w:tblBorders>
+          <w:top w:val="single"/>
+          <w:left w:val="single"/>
+          <w:bottom w:val="single"/>
+          <w:right w:val="single"/>
+          <w:insideH w:val="single"/>
+          <w:insideV w:val="single"/>
+        </w:tblBorders>
+      </w:tblPr>
+      <w:tr>
+        <w:tc>
+          <w:tcPr>
+            <w:tcW w:type="pct" w:w="750"/>
+            <w:shd w:color="auto" w:val="clear" w:fill="314260"/>
+          </w:tcPr>
+          <w:p>
+            <w:pPr>
+              <w:jc w:val="center"/>
+            </w:pPr>
+            <w:r>
+              <w:rPr>
+                <w:color w:val="FFFFFF"/>
+              </w:rPr>
+              <w:t>Paso</w:t>
+            </w:r>
+          </w:p>
+        </w:tc>
+        <w:tc>
+          <w:tcPr>
+            <w:tcW w:type="pct" w:w="1750"/>
+            <w:shd w:color="auto" w:val="clear" w:fill="314260"/>
+          </w:tcPr>
+          <w:p>
+            <w:pPr>
+              <w:jc w:val="center"/>
+            </w:pPr>
+            <w:r>
+              <w:rPr>
+                <w:color w:val="FFFFFF"/>
+              </w:rPr>
+              <w:t>Descripción del Paso</w:t>
+            </w:r>
+          </w:p>
+        </w:tc>
+        <w:tc>
+          <w:tcPr>
+            <w:tcW w:type="pct" w:w="1750"/>
+            <w:shd w:color="auto" w:val="clear" w:fill="314260"/>
+          </w:tcPr>
+          <w:p>
+            <w:pPr>
+              <w:jc w:val="center"/>
+            </w:pPr>
+            <w:r>
+              <w:rPr>
+                <w:color w:val="FFFFFF"/>
+              </w:rPr>
+              <w:t>Resultado Esperado</w:t>
+            </w:r>
+          </w:p>
+        </w:tc>
+        <w:tc>
+          <w:tcPr>
+            <w:tcW w:type="pct" w:w="750"/>
+            <w:shd w:color="auto" w:val="clear" w:fill="314260"/>
+          </w:tcPr>
+          <w:p>
+            <w:pPr>
+              <w:jc w:val="center"/>
+            </w:pPr>
+            <w:r>
+              <w:rPr>
+                <w:color w:val="FFFFFF"/>
+              </w:rPr>
+              <w:t>Estado</w:t>
+            </w:r>
+          </w:p>
+        </w:tc>
+      </w:tr>
+      <w:tr>
+        <w:tc>
+          <w:p>
+            <w:r>
+              <w:t>Paso 19</w:t>
+            </w:r>
+          </w:p>
+        </w:tc>
+        <w:tc>
+          <w:p>
+            <w:r>
+              <w:t>El usuario ingresa "Correo electrónico".</w:t>
+            </w:r>
+          </w:p>
+        </w:tc>
+        <w:tc>
+          <w:p>
+            <w:r>
+              <w:t>El sistema permite ingresar la información de forma correcta.</w:t>
+            </w:r>
+          </w:p>
+        </w:tc>
+        <w:tc>
+          <w:p>
+            <w:r>
+              <w:t>Exitoso</w:t>
+            </w:r>
+          </w:p>
+        </w:tc>
+      </w:tr>
+    </w:tbl>
+    <w:p>
+      <w:pPr>
+        <w:spacing w:after="200"/>
+        <w:jc w:val="center"/>
+      </w:pPr>
+      <w:r>
+        <w:cr/>
+        <w:cr/>
+        <w:drawing>
+          <wp:inline distT="0" distR="0" distB="0" distL="0">
+            <wp:extent cx="5080000" cy="2895600"/>
+            <wp:docPr id="20" name="Drawing 20" descr="paso19"/>
+            <a:graphic xmlns:a="http://schemas.openxmlformats.org/drawingml/2006/main">
+              <a:graphicData uri="http://schemas.openxmlformats.org/drawingml/2006/picture">
+                <pic:pic xmlns:pic="http://schemas.openxmlformats.org/drawingml/2006/picture">
+                  <pic:nvPicPr>
+                    <pic:cNvPr id="0" name="Picture 20" descr="paso19"/>
+                    <pic:cNvPicPr>
+                      <a:picLocks noChangeAspect="true"/>
+                    </pic:cNvPicPr>
+                  </pic:nvPicPr>
+                  <pic:blipFill>
+                    <a:blip r:embed="rId5"/>
+                    <a:stretch>
+                      <a:fillRect/>
+                    </a:stretch>
+                  </pic:blipFill>
+                  <pic:spPr>
+                    <a:xfrm>
+                      <a:off x="0" y="0"/>
+                      <a:ext cx="5080000" cy="2895600"/>
+                    </a:xfrm>
+                    <a:prstGeom prst="rect">
+                      <a:avLst/>
+                    </a:prstGeom>
+                  </pic:spPr>
+                </pic:pic>
+              </a:graphicData>
+            </a:graphic>
+          </wp:inline>
+        </w:drawing>
+      </w:r>
+    </w:p>
+    <w:p>
+      <w:r>
+        <w:br w:type="page"/>
+      </w:r>
+    </w:p>
+    <w:tbl>
+      <w:tblPr>
+        <w:tblW w:w="5000" w:type="pct"/>
+        <w:tblBorders>
+          <w:top w:val="single"/>
+          <w:left w:val="single"/>
+          <w:bottom w:val="single"/>
+          <w:right w:val="single"/>
+          <w:insideH w:val="single"/>
+          <w:insideV w:val="single"/>
+        </w:tblBorders>
+      </w:tblPr>
+      <w:tr>
+        <w:tc>
+          <w:tcPr>
+            <w:tcW w:type="pct" w:w="750"/>
+            <w:shd w:color="auto" w:val="clear" w:fill="314260"/>
+          </w:tcPr>
+          <w:p>
+            <w:pPr>
+              <w:jc w:val="center"/>
+            </w:pPr>
+            <w:r>
+              <w:rPr>
+                <w:color w:val="FFFFFF"/>
+              </w:rPr>
+              <w:t>Paso</w:t>
+            </w:r>
+          </w:p>
+        </w:tc>
+        <w:tc>
+          <w:tcPr>
+            <w:tcW w:type="pct" w:w="1750"/>
+            <w:shd w:color="auto" w:val="clear" w:fill="314260"/>
+          </w:tcPr>
+          <w:p>
+            <w:pPr>
+              <w:jc w:val="center"/>
+            </w:pPr>
+            <w:r>
+              <w:rPr>
+                <w:color w:val="FFFFFF"/>
+              </w:rPr>
+              <w:t>Descripción del Paso</w:t>
+            </w:r>
+          </w:p>
+        </w:tc>
+        <w:tc>
+          <w:tcPr>
+            <w:tcW w:type="pct" w:w="1750"/>
+            <w:shd w:color="auto" w:val="clear" w:fill="314260"/>
+          </w:tcPr>
+          <w:p>
+            <w:pPr>
+              <w:jc w:val="center"/>
+            </w:pPr>
+            <w:r>
+              <w:rPr>
+                <w:color w:val="FFFFFF"/>
+              </w:rPr>
+              <w:t>Resultado Esperado</w:t>
+            </w:r>
+          </w:p>
+        </w:tc>
+        <w:tc>
+          <w:tcPr>
+            <w:tcW w:type="pct" w:w="750"/>
+            <w:shd w:color="auto" w:val="clear" w:fill="314260"/>
+          </w:tcPr>
+          <w:p>
+            <w:pPr>
+              <w:jc w:val="center"/>
+            </w:pPr>
+            <w:r>
+              <w:rPr>
+                <w:color w:val="FFFFFF"/>
+              </w:rPr>
+              <w:t>Estado</w:t>
+            </w:r>
+          </w:p>
+        </w:tc>
+      </w:tr>
+      <w:tr>
+        <w:tc>
+          <w:p>
+            <w:r>
+              <w:t>Paso 20</w:t>
+            </w:r>
+          </w:p>
+        </w:tc>
+        <w:tc>
+          <w:p>
+            <w:r>
+              <w:t>El usuario ingresa "Verifica Correo electrónico".</w:t>
+            </w:r>
+          </w:p>
+        </w:tc>
+        <w:tc>
+          <w:p>
+            <w:r>
+              <w:t>El sistema permite ingresar la información de forma correcta.</w:t>
+            </w:r>
+          </w:p>
+        </w:tc>
+        <w:tc>
+          <w:p>
+            <w:r>
+              <w:t>Exitoso</w:t>
+            </w:r>
+          </w:p>
+        </w:tc>
+      </w:tr>
+    </w:tbl>
+    <w:p>
+      <w:pPr>
+        <w:spacing w:after="200"/>
+        <w:jc w:val="center"/>
+      </w:pPr>
+      <w:r>
+        <w:cr/>
+        <w:cr/>
+        <w:drawing>
+          <wp:inline distT="0" distR="0" distB="0" distL="0">
+            <wp:extent cx="5080000" cy="2895600"/>
+            <wp:docPr id="21" name="Drawing 21" descr="paso20"/>
+            <a:graphic xmlns:a="http://schemas.openxmlformats.org/drawingml/2006/main">
+              <a:graphicData uri="http://schemas.openxmlformats.org/drawingml/2006/picture">
+                <pic:pic xmlns:pic="http://schemas.openxmlformats.org/drawingml/2006/picture">
+                  <pic:nvPicPr>
+                    <pic:cNvPr id="0" name="Picture 21" descr="paso20"/>
+                    <pic:cNvPicPr>
+                      <a:picLocks noChangeAspect="true"/>
+                    </pic:cNvPicPr>
+                  </pic:nvPicPr>
+                  <pic:blipFill>
+                    <a:blip r:embed="rId5"/>
+                    <a:stretch>
+                      <a:fillRect/>
+                    </a:stretch>
+                  </pic:blipFill>
+                  <pic:spPr>
+                    <a:xfrm>
+                      <a:off x="0" y="0"/>
+                      <a:ext cx="5080000" cy="2895600"/>
+                    </a:xfrm>
+                    <a:prstGeom prst="rect">
+                      <a:avLst/>
+                    </a:prstGeom>
+                  </pic:spPr>
+                </pic:pic>
+              </a:graphicData>
+            </a:graphic>
+          </wp:inline>
+        </w:drawing>
+      </w:r>
+    </w:p>
+    <w:p>
+      <w:r>
+        <w:br w:type="page"/>
+      </w:r>
+    </w:p>
+    <w:tbl>
+      <w:tblPr>
+        <w:tblW w:w="5000" w:type="pct"/>
+        <w:tblBorders>
+          <w:top w:val="single"/>
+          <w:left w:val="single"/>
+          <w:bottom w:val="single"/>
+          <w:right w:val="single"/>
+          <w:insideH w:val="single"/>
+          <w:insideV w:val="single"/>
+        </w:tblBorders>
+      </w:tblPr>
+      <w:tr>
+        <w:tc>
+          <w:tcPr>
+            <w:tcW w:type="pct" w:w="750"/>
+            <w:shd w:color="auto" w:val="clear" w:fill="314260"/>
+          </w:tcPr>
+          <w:p>
+            <w:pPr>
+              <w:jc w:val="center"/>
+            </w:pPr>
+            <w:r>
+              <w:rPr>
+                <w:color w:val="FFFFFF"/>
+              </w:rPr>
+              <w:t>Paso</w:t>
+            </w:r>
+          </w:p>
+        </w:tc>
+        <w:tc>
+          <w:tcPr>
+            <w:tcW w:type="pct" w:w="1750"/>
+            <w:shd w:color="auto" w:val="clear" w:fill="314260"/>
+          </w:tcPr>
+          <w:p>
+            <w:pPr>
+              <w:jc w:val="center"/>
+            </w:pPr>
+            <w:r>
+              <w:rPr>
+                <w:color w:val="FFFFFF"/>
+              </w:rPr>
+              <w:t>Descripción del Paso</w:t>
+            </w:r>
+          </w:p>
+        </w:tc>
+        <w:tc>
+          <w:tcPr>
+            <w:tcW w:type="pct" w:w="1750"/>
+            <w:shd w:color="auto" w:val="clear" w:fill="314260"/>
+          </w:tcPr>
+          <w:p>
+            <w:pPr>
+              <w:jc w:val="center"/>
+            </w:pPr>
+            <w:r>
+              <w:rPr>
+                <w:color w:val="FFFFFF"/>
+              </w:rPr>
+              <w:t>Resultado Esperado</w:t>
+            </w:r>
+          </w:p>
+        </w:tc>
+        <w:tc>
+          <w:tcPr>
+            <w:tcW w:type="pct" w:w="750"/>
+            <w:shd w:color="auto" w:val="clear" w:fill="314260"/>
+          </w:tcPr>
+          <w:p>
+            <w:pPr>
+              <w:jc w:val="center"/>
+            </w:pPr>
+            <w:r>
+              <w:rPr>
+                <w:color w:val="FFFFFF"/>
+              </w:rPr>
+              <w:t>Estado</w:t>
+            </w:r>
+          </w:p>
+        </w:tc>
+      </w:tr>
+      <w:tr>
+        <w:tc>
+          <w:p>
+            <w:r>
+              <w:t>Paso 21</w:t>
+            </w:r>
+          </w:p>
+        </w:tc>
+        <w:tc>
+          <w:p>
+            <w:r>
+              <w:t>El usuario da clic en el botón "Continuar".</w:t>
+            </w:r>
+          </w:p>
+        </w:tc>
+        <w:tc>
+          <w:p>
+            <w:r>
+              <w:t>El sistema muestra la página "Asigna permisos de administracion (Paso 2 de 6)" con la siguiente información:
+Primer Nombre
+Tipo de identificación
+Número de identificación
+Cargo
+Área
+Teléfono celular
+Correo electrónico
+¿Es un usuario administrador? con el radio button deshabilitado con la etiqueta "No".
+Botón "Volver"
+Botón "Continuar".</w:t>
+            </w:r>
+          </w:p>
+        </w:tc>
+        <w:tc>
+          <w:p>
+            <w:r>
+              <w:t>Exitoso</w:t>
+            </w:r>
+          </w:p>
+        </w:tc>
+      </w:tr>
+    </w:tbl>
+    <w:p>
+      <w:pPr>
+        <w:spacing w:after="200"/>
+        <w:jc w:val="center"/>
+      </w:pPr>
+      <w:r>
+        <w:cr/>
+        <w:cr/>
+        <w:drawing>
+          <wp:inline distT="0" distR="0" distB="0" distL="0">
+            <wp:extent cx="5080000" cy="2895600"/>
+            <wp:docPr id="22" name="Drawing 22" descr="paso21"/>
+            <a:graphic xmlns:a="http://schemas.openxmlformats.org/drawingml/2006/main">
+              <a:graphicData uri="http://schemas.openxmlformats.org/drawingml/2006/picture">
+                <pic:pic xmlns:pic="http://schemas.openxmlformats.org/drawingml/2006/picture">
+                  <pic:nvPicPr>
+                    <pic:cNvPr id="0" name="Picture 22" descr="paso21"/>
+                    <pic:cNvPicPr>
+                      <a:picLocks noChangeAspect="true"/>
+                    </pic:cNvPicPr>
+                  </pic:nvPicPr>
+                  <pic:blipFill>
+                    <a:blip r:embed="rId5"/>
+                    <a:stretch>
+                      <a:fillRect/>
+                    </a:stretch>
+                  </pic:blipFill>
+                  <pic:spPr>
+                    <a:xfrm>
+                      <a:off x="0" y="0"/>
+                      <a:ext cx="5080000" cy="2895600"/>
+                    </a:xfrm>
+                    <a:prstGeom prst="rect">
+                      <a:avLst/>
+                    </a:prstGeom>
+                  </pic:spPr>
+                </pic:pic>
+              </a:graphicData>
+            </a:graphic>
+          </wp:inline>
+        </w:drawing>
+      </w:r>
+    </w:p>
+    <w:p>
+      <w:r>
+        <w:br w:type="page"/>
+      </w:r>
+    </w:p>
+    <w:tbl>
+      <w:tblPr>
+        <w:tblW w:w="5000" w:type="pct"/>
+        <w:tblBorders>
+          <w:top w:val="single"/>
+          <w:left w:val="single"/>
+          <w:bottom w:val="single"/>
+          <w:right w:val="single"/>
+          <w:insideH w:val="single"/>
+          <w:insideV w:val="single"/>
+        </w:tblBorders>
+      </w:tblPr>
+      <w:tr>
+        <w:tc>
+          <w:tcPr>
+            <w:tcW w:type="pct" w:w="750"/>
+            <w:shd w:color="auto" w:val="clear" w:fill="314260"/>
+          </w:tcPr>
+          <w:p>
+            <w:pPr>
+              <w:jc w:val="center"/>
+            </w:pPr>
+            <w:r>
+              <w:rPr>
+                <w:color w:val="FFFFFF"/>
+              </w:rPr>
+              <w:t>Paso</w:t>
+            </w:r>
+          </w:p>
+        </w:tc>
+        <w:tc>
+          <w:tcPr>
+            <w:tcW w:type="pct" w:w="1750"/>
+            <w:shd w:color="auto" w:val="clear" w:fill="314260"/>
+          </w:tcPr>
+          <w:p>
+            <w:pPr>
+              <w:jc w:val="center"/>
+            </w:pPr>
+            <w:r>
+              <w:rPr>
+                <w:color w:val="FFFFFF"/>
+              </w:rPr>
+              <w:t>Descripción del Paso</w:t>
+            </w:r>
+          </w:p>
+        </w:tc>
+        <w:tc>
+          <w:tcPr>
+            <w:tcW w:type="pct" w:w="1750"/>
+            <w:shd w:color="auto" w:val="clear" w:fill="314260"/>
+          </w:tcPr>
+          <w:p>
+            <w:pPr>
+              <w:jc w:val="center"/>
+            </w:pPr>
+            <w:r>
+              <w:rPr>
+                <w:color w:val="FFFFFF"/>
+              </w:rPr>
+              <w:t>Resultado Esperado</w:t>
+            </w:r>
+          </w:p>
+        </w:tc>
+        <w:tc>
+          <w:tcPr>
+            <w:tcW w:type="pct" w:w="750"/>
+            <w:shd w:color="auto" w:val="clear" w:fill="314260"/>
+          </w:tcPr>
+          <w:p>
+            <w:pPr>
+              <w:jc w:val="center"/>
+            </w:pPr>
+            <w:r>
+              <w:rPr>
+                <w:color w:val="FFFFFF"/>
+              </w:rPr>
+              <w:t>Estado</w:t>
+            </w:r>
+          </w:p>
+        </w:tc>
+      </w:tr>
+      <w:tr>
+        <w:tc>
+          <w:p>
+            <w:r>
+              <w:t>Paso 22</w:t>
+            </w:r>
+          </w:p>
+        </w:tc>
+        <w:tc>
+          <w:p>
+            <w:r>
+              <w:t>El usuario da clic en el radio button "¿Es un usuario administrador?".</w:t>
+            </w:r>
+          </w:p>
+        </w:tc>
+        <w:tc>
+          <w:p>
+            <w:r>
+              <w:t>El sistema muestra el radio botón habilitado con la etiqueta "Si".</w:t>
+            </w:r>
+          </w:p>
+        </w:tc>
+        <w:tc>
+          <w:p>
+            <w:r>
+              <w:t>Exitoso</w:t>
+            </w:r>
+          </w:p>
+        </w:tc>
+      </w:tr>
+    </w:tbl>
+    <w:p>
+      <w:pPr>
+        <w:spacing w:after="200"/>
+        <w:jc w:val="center"/>
+      </w:pPr>
+      <w:r>
+        <w:cr/>
+        <w:cr/>
+        <w:drawing>
+          <wp:inline distT="0" distR="0" distB="0" distL="0">
+            <wp:extent cx="5080000" cy="2895600"/>
+            <wp:docPr id="23" name="Drawing 23" descr="paso22"/>
+            <a:graphic xmlns:a="http://schemas.openxmlformats.org/drawingml/2006/main">
+              <a:graphicData uri="http://schemas.openxmlformats.org/drawingml/2006/picture">
+                <pic:pic xmlns:pic="http://schemas.openxmlformats.org/drawingml/2006/picture">
+                  <pic:nvPicPr>
+                    <pic:cNvPr id="0" name="Picture 23" descr="paso22"/>
+                    <pic:cNvPicPr>
+                      <a:picLocks noChangeAspect="true"/>
+                    </pic:cNvPicPr>
+                  </pic:nvPicPr>
+                  <pic:blipFill>
+                    <a:blip r:embed="rId5"/>
+                    <a:stretch>
+                      <a:fillRect/>
+                    </a:stretch>
+                  </pic:blipFill>
+                  <pic:spPr>
+                    <a:xfrm>
+                      <a:off x="0" y="0"/>
+                      <a:ext cx="5080000" cy="2895600"/>
+                    </a:xfrm>
+                    <a:prstGeom prst="rect">
+                      <a:avLst/>
+                    </a:prstGeom>
+                  </pic:spPr>
+                </pic:pic>
+              </a:graphicData>
+            </a:graphic>
+          </wp:inline>
+        </w:drawing>
+      </w:r>
+    </w:p>
+    <w:p>
+      <w:r>
+        <w:br w:type="page"/>
+      </w:r>
+    </w:p>
+    <w:tbl>
+      <w:tblPr>
+        <w:tblW w:w="5000" w:type="pct"/>
+        <w:tblBorders>
+          <w:top w:val="single"/>
+          <w:left w:val="single"/>
+          <w:bottom w:val="single"/>
+          <w:right w:val="single"/>
+          <w:insideH w:val="single"/>
+          <w:insideV w:val="single"/>
+        </w:tblBorders>
+      </w:tblPr>
+      <w:tr>
+        <w:tc>
+          <w:tcPr>
+            <w:tcW w:type="pct" w:w="750"/>
+            <w:shd w:color="auto" w:val="clear" w:fill="314260"/>
+          </w:tcPr>
+          <w:p>
+            <w:pPr>
+              <w:jc w:val="center"/>
+            </w:pPr>
+            <w:r>
+              <w:rPr>
+                <w:color w:val="FFFFFF"/>
+              </w:rPr>
+              <w:t>Paso</w:t>
+            </w:r>
+          </w:p>
+        </w:tc>
+        <w:tc>
+          <w:tcPr>
+            <w:tcW w:type="pct" w:w="1750"/>
+            <w:shd w:color="auto" w:val="clear" w:fill="314260"/>
+          </w:tcPr>
+          <w:p>
+            <w:pPr>
+              <w:jc w:val="center"/>
+            </w:pPr>
+            <w:r>
+              <w:rPr>
+                <w:color w:val="FFFFFF"/>
+              </w:rPr>
+              <w:t>Descripción del Paso</w:t>
+            </w:r>
+          </w:p>
+        </w:tc>
+        <w:tc>
+          <w:tcPr>
+            <w:tcW w:type="pct" w:w="1750"/>
+            <w:shd w:color="auto" w:val="clear" w:fill="314260"/>
+          </w:tcPr>
+          <w:p>
+            <w:pPr>
+              <w:jc w:val="center"/>
+            </w:pPr>
+            <w:r>
+              <w:rPr>
+                <w:color w:val="FFFFFF"/>
+              </w:rPr>
+              <w:t>Resultado Esperado</w:t>
+            </w:r>
+          </w:p>
+        </w:tc>
+        <w:tc>
+          <w:tcPr>
+            <w:tcW w:type="pct" w:w="750"/>
+            <w:shd w:color="auto" w:val="clear" w:fill="314260"/>
+          </w:tcPr>
+          <w:p>
+            <w:pPr>
+              <w:jc w:val="center"/>
+            </w:pPr>
+            <w:r>
+              <w:rPr>
+                <w:color w:val="FFFFFF"/>
+              </w:rPr>
+              <w:t>Estado</w:t>
+            </w:r>
+          </w:p>
+        </w:tc>
+      </w:tr>
+      <w:tr>
+        <w:tc>
+          <w:p>
+            <w:r>
+              <w:t>Paso 23</w:t>
+            </w:r>
+          </w:p>
+        </w:tc>
+        <w:tc>
+          <w:p>
+            <w:r>
+              <w:t>El usuario da clic en el botón "Continuar".</w:t>
+            </w:r>
+          </w:p>
+        </w:tc>
+        <w:tc>
+          <w:p>
+            <w:r>
+              <w:t>El sistema muestra la página "Asigna permisos de consulta (Paso 3 de 6)" con la siguiente información:
+Primer Nombre
+Tipo de identificación
+Número de identificación
+Cargo
+Área
+Teléfono celular
+Correo electrónico
+¿Este usuario tendrá permisos de consulta? con el radio button deshabilitado con la etiqueta "No".
+Botón "Volver"
+Botón "Continuar".</w:t>
+            </w:r>
+          </w:p>
+        </w:tc>
+        <w:tc>
+          <w:p>
+            <w:r>
+              <w:t>Exitoso</w:t>
+            </w:r>
+          </w:p>
+        </w:tc>
+      </w:tr>
+    </w:tbl>
+    <w:p>
+      <w:pPr>
+        <w:spacing w:after="200"/>
+        <w:jc w:val="center"/>
+      </w:pPr>
+      <w:r>
+        <w:cr/>
+        <w:cr/>
+        <w:drawing>
+          <wp:inline distT="0" distR="0" distB="0" distL="0">
+            <wp:extent cx="5080000" cy="2895600"/>
+            <wp:docPr id="24" name="Drawing 24" descr="paso23"/>
+            <a:graphic xmlns:a="http://schemas.openxmlformats.org/drawingml/2006/main">
+              <a:graphicData uri="http://schemas.openxmlformats.org/drawingml/2006/picture">
+                <pic:pic xmlns:pic="http://schemas.openxmlformats.org/drawingml/2006/picture">
+                  <pic:nvPicPr>
+                    <pic:cNvPr id="0" name="Picture 24" descr="paso23"/>
+                    <pic:cNvPicPr>
+                      <a:picLocks noChangeAspect="true"/>
+                    </pic:cNvPicPr>
+                  </pic:nvPicPr>
+                  <pic:blipFill>
+                    <a:blip r:embed="rId5"/>
+                    <a:stretch>
+                      <a:fillRect/>
+                    </a:stretch>
+                  </pic:blipFill>
+                  <pic:spPr>
+                    <a:xfrm>
+                      <a:off x="0" y="0"/>
+                      <a:ext cx="5080000" cy="2895600"/>
+                    </a:xfrm>
+                    <a:prstGeom prst="rect">
+                      <a:avLst/>
+                    </a:prstGeom>
+                  </pic:spPr>
+                </pic:pic>
+              </a:graphicData>
+            </a:graphic>
+          </wp:inline>
+        </w:drawing>
+      </w:r>
+    </w:p>
+    <w:p>
+      <w:r>
+        <w:br w:type="page"/>
+      </w:r>
+    </w:p>
+    <w:tbl>
+      <w:tblPr>
+        <w:tblW w:w="5000" w:type="pct"/>
+        <w:tblBorders>
+          <w:top w:val="single"/>
+          <w:left w:val="single"/>
+          <w:bottom w:val="single"/>
+          <w:right w:val="single"/>
+          <w:insideH w:val="single"/>
+          <w:insideV w:val="single"/>
+        </w:tblBorders>
+      </w:tblPr>
+      <w:tr>
+        <w:tc>
+          <w:tcPr>
+            <w:tcW w:type="pct" w:w="750"/>
+            <w:shd w:color="auto" w:val="clear" w:fill="314260"/>
+          </w:tcPr>
+          <w:p>
+            <w:pPr>
+              <w:jc w:val="center"/>
+            </w:pPr>
+            <w:r>
+              <w:rPr>
+                <w:color w:val="FFFFFF"/>
+              </w:rPr>
+              <w:t>Paso</w:t>
+            </w:r>
+          </w:p>
+        </w:tc>
+        <w:tc>
+          <w:tcPr>
+            <w:tcW w:type="pct" w:w="1750"/>
+            <w:shd w:color="auto" w:val="clear" w:fill="314260"/>
+          </w:tcPr>
+          <w:p>
+            <w:pPr>
+              <w:jc w:val="center"/>
+            </w:pPr>
+            <w:r>
+              <w:rPr>
+                <w:color w:val="FFFFFF"/>
+              </w:rPr>
+              <w:t>Descripción del Paso</w:t>
+            </w:r>
+          </w:p>
+        </w:tc>
+        <w:tc>
+          <w:tcPr>
+            <w:tcW w:type="pct" w:w="1750"/>
+            <w:shd w:color="auto" w:val="clear" w:fill="314260"/>
+          </w:tcPr>
+          <w:p>
+            <w:pPr>
+              <w:jc w:val="center"/>
+            </w:pPr>
+            <w:r>
+              <w:rPr>
+                <w:color w:val="FFFFFF"/>
+              </w:rPr>
+              <w:t>Resultado Esperado</w:t>
+            </w:r>
+          </w:p>
+        </w:tc>
+        <w:tc>
+          <w:tcPr>
+            <w:tcW w:type="pct" w:w="750"/>
+            <w:shd w:color="auto" w:val="clear" w:fill="314260"/>
+          </w:tcPr>
+          <w:p>
+            <w:pPr>
+              <w:jc w:val="center"/>
+            </w:pPr>
+            <w:r>
+              <w:rPr>
+                <w:color w:val="FFFFFF"/>
+              </w:rPr>
+              <w:t>Estado</w:t>
+            </w:r>
+          </w:p>
+        </w:tc>
+      </w:tr>
+      <w:tr>
+        <w:tc>
+          <w:p>
+            <w:r>
+              <w:t>Paso 24</w:t>
+            </w:r>
+          </w:p>
+        </w:tc>
+        <w:tc>
+          <w:p>
+            <w:r>
+              <w:t>El usuario da clic en el radio button "¿Este usuario tendrá permisos de consulta?".</w:t>
+            </w:r>
+          </w:p>
+        </w:tc>
+        <w:tc>
+          <w:p>
+            <w:r>
+              <w:t>El sistema muestra:
+Radio button habilitado de "¿Este usuario tendrá permisos de consulta?"
+Título "Edita los permisos de consulta"
+Radio button "Activar todos los productos" deshabilitado
+Lista de todos los productos deshabilitados
+Botón "Volver"
+Botón "Continuar".</w:t>
+            </w:r>
+          </w:p>
+        </w:tc>
+        <w:tc>
+          <w:p>
+            <w:r>
+              <w:t>Exitoso</w:t>
+            </w:r>
+          </w:p>
+        </w:tc>
+      </w:tr>
+    </w:tbl>
+    <w:p>
+      <w:pPr>
+        <w:spacing w:after="200"/>
+        <w:jc w:val="center"/>
+      </w:pPr>
+      <w:r>
+        <w:cr/>
+        <w:cr/>
+        <w:drawing>
+          <wp:inline distT="0" distR="0" distB="0" distL="0">
+            <wp:extent cx="5080000" cy="2895600"/>
+            <wp:docPr id="25" name="Drawing 25" descr="paso24"/>
+            <a:graphic xmlns:a="http://schemas.openxmlformats.org/drawingml/2006/main">
+              <a:graphicData uri="http://schemas.openxmlformats.org/drawingml/2006/picture">
+                <pic:pic xmlns:pic="http://schemas.openxmlformats.org/drawingml/2006/picture">
+                  <pic:nvPicPr>
+                    <pic:cNvPr id="0" name="Picture 25" descr="paso24"/>
+                    <pic:cNvPicPr>
+                      <a:picLocks noChangeAspect="true"/>
+                    </pic:cNvPicPr>
+                  </pic:nvPicPr>
+                  <pic:blipFill>
+                    <a:blip r:embed="rId5"/>
+                    <a:stretch>
+                      <a:fillRect/>
+                    </a:stretch>
+                  </pic:blipFill>
+                  <pic:spPr>
+                    <a:xfrm>
+                      <a:off x="0" y="0"/>
+                      <a:ext cx="5080000" cy="2895600"/>
+                    </a:xfrm>
+                    <a:prstGeom prst="rect">
+                      <a:avLst/>
+                    </a:prstGeom>
+                  </pic:spPr>
+                </pic:pic>
+              </a:graphicData>
+            </a:graphic>
+          </wp:inline>
+        </w:drawing>
+      </w:r>
+    </w:p>
+    <w:p>
+      <w:r>
+        <w:br w:type="page"/>
+      </w:r>
+    </w:p>
+    <w:tbl>
+      <w:tblPr>
+        <w:tblW w:w="5000" w:type="pct"/>
+        <w:tblBorders>
+          <w:top w:val="single"/>
+          <w:left w:val="single"/>
+          <w:bottom w:val="single"/>
+          <w:right w:val="single"/>
+          <w:insideH w:val="single"/>
+          <w:insideV w:val="single"/>
+        </w:tblBorders>
+      </w:tblPr>
+      <w:tr>
+        <w:tc>
+          <w:tcPr>
+            <w:tcW w:type="pct" w:w="750"/>
+            <w:shd w:color="auto" w:val="clear" w:fill="314260"/>
+          </w:tcPr>
+          <w:p>
+            <w:pPr>
+              <w:jc w:val="center"/>
+            </w:pPr>
+            <w:r>
+              <w:rPr>
+                <w:color w:val="FFFFFF"/>
+              </w:rPr>
+              <w:t>Paso</w:t>
+            </w:r>
+          </w:p>
+        </w:tc>
+        <w:tc>
+          <w:tcPr>
+            <w:tcW w:type="pct" w:w="1750"/>
+            <w:shd w:color="auto" w:val="clear" w:fill="314260"/>
+          </w:tcPr>
+          <w:p>
+            <w:pPr>
+              <w:jc w:val="center"/>
+            </w:pPr>
+            <w:r>
+              <w:rPr>
+                <w:color w:val="FFFFFF"/>
+              </w:rPr>
+              <w:t>Descripción del Paso</w:t>
+            </w:r>
+          </w:p>
+        </w:tc>
+        <w:tc>
+          <w:tcPr>
+            <w:tcW w:type="pct" w:w="1750"/>
+            <w:shd w:color="auto" w:val="clear" w:fill="314260"/>
+          </w:tcPr>
+          <w:p>
+            <w:pPr>
+              <w:jc w:val="center"/>
+            </w:pPr>
+            <w:r>
+              <w:rPr>
+                <w:color w:val="FFFFFF"/>
+              </w:rPr>
+              <w:t>Resultado Esperado</w:t>
+            </w:r>
+          </w:p>
+        </w:tc>
+        <w:tc>
+          <w:tcPr>
+            <w:tcW w:type="pct" w:w="750"/>
+            <w:shd w:color="auto" w:val="clear" w:fill="314260"/>
+          </w:tcPr>
+          <w:p>
+            <w:pPr>
+              <w:jc w:val="center"/>
+            </w:pPr>
+            <w:r>
+              <w:rPr>
+                <w:color w:val="FFFFFF"/>
+              </w:rPr>
+              <w:t>Estado</w:t>
+            </w:r>
+          </w:p>
+        </w:tc>
+      </w:tr>
+      <w:tr>
+        <w:tc>
+          <w:p>
+            <w:r>
+              <w:t>Paso 25</w:t>
+            </w:r>
+          </w:p>
+        </w:tc>
+        <w:tc>
+          <w:p>
+            <w:r>
+              <w:t>El usuario habilita el radio button "Activar todos los productos".</w:t>
+            </w:r>
+          </w:p>
+        </w:tc>
+        <w:tc>
+          <w:p>
+            <w:r>
+              <w:t>El sistema muestra una ventana flotante con el mensaje:
+"¿Estás seguro de esta acción?
+Al otorgar acceso total, el usuario podrá consultar todas las cuentas y productos sin restricciones"
+Botón "Cancelar"
+Botón "¡Sí, estoy seguro!"</w:t>
+            </w:r>
+          </w:p>
+        </w:tc>
+        <w:tc>
+          <w:p>
+            <w:r>
+              <w:t>Exitoso</w:t>
+            </w:r>
+          </w:p>
+        </w:tc>
+      </w:tr>
+    </w:tbl>
+    <w:p>
+      <w:pPr>
+        <w:spacing w:after="200"/>
+        <w:jc w:val="center"/>
+      </w:pPr>
+      <w:r>
+        <w:cr/>
+        <w:cr/>
+        <w:drawing>
+          <wp:inline distT="0" distR="0" distB="0" distL="0">
+            <wp:extent cx="5080000" cy="2895600"/>
+            <wp:docPr id="26" name="Drawing 26" descr="paso25"/>
+            <a:graphic xmlns:a="http://schemas.openxmlformats.org/drawingml/2006/main">
+              <a:graphicData uri="http://schemas.openxmlformats.org/drawingml/2006/picture">
+                <pic:pic xmlns:pic="http://schemas.openxmlformats.org/drawingml/2006/picture">
+                  <pic:nvPicPr>
+                    <pic:cNvPr id="0" name="Picture 26" descr="paso25"/>
+                    <pic:cNvPicPr>
+                      <a:picLocks noChangeAspect="true"/>
+                    </pic:cNvPicPr>
+                  </pic:nvPicPr>
+                  <pic:blipFill>
+                    <a:blip r:embed="rId5"/>
+                    <a:stretch>
+                      <a:fillRect/>
+                    </a:stretch>
+                  </pic:blipFill>
+                  <pic:spPr>
+                    <a:xfrm>
+                      <a:off x="0" y="0"/>
+                      <a:ext cx="5080000" cy="2895600"/>
+                    </a:xfrm>
+                    <a:prstGeom prst="rect">
+                      <a:avLst/>
+                    </a:prstGeom>
+                  </pic:spPr>
+                </pic:pic>
+              </a:graphicData>
+            </a:graphic>
+          </wp:inline>
+        </w:drawing>
+      </w:r>
+    </w:p>
+    <w:p>
+      <w:r>
+        <w:br w:type="page"/>
+      </w:r>
+    </w:p>
+    <w:tbl>
+      <w:tblPr>
+        <w:tblW w:w="5000" w:type="pct"/>
+        <w:tblBorders>
+          <w:top w:val="single"/>
+          <w:left w:val="single"/>
+          <w:bottom w:val="single"/>
+          <w:right w:val="single"/>
+          <w:insideH w:val="single"/>
+          <w:insideV w:val="single"/>
+        </w:tblBorders>
+      </w:tblPr>
+      <w:tr>
+        <w:tc>
+          <w:tcPr>
+            <w:tcW w:type="pct" w:w="750"/>
+            <w:shd w:color="auto" w:val="clear" w:fill="314260"/>
+          </w:tcPr>
+          <w:p>
+            <w:pPr>
+              <w:jc w:val="center"/>
+            </w:pPr>
+            <w:r>
+              <w:rPr>
+                <w:color w:val="FFFFFF"/>
+              </w:rPr>
+              <w:t>Paso</w:t>
+            </w:r>
+          </w:p>
+        </w:tc>
+        <w:tc>
+          <w:tcPr>
+            <w:tcW w:type="pct" w:w="1750"/>
+            <w:shd w:color="auto" w:val="clear" w:fill="314260"/>
+          </w:tcPr>
+          <w:p>
+            <w:pPr>
+              <w:jc w:val="center"/>
+            </w:pPr>
+            <w:r>
+              <w:rPr>
+                <w:color w:val="FFFFFF"/>
+              </w:rPr>
+              <w:t>Descripción del Paso</w:t>
+            </w:r>
+          </w:p>
+        </w:tc>
+        <w:tc>
+          <w:tcPr>
+            <w:tcW w:type="pct" w:w="1750"/>
+            <w:shd w:color="auto" w:val="clear" w:fill="314260"/>
+          </w:tcPr>
+          <w:p>
+            <w:pPr>
+              <w:jc w:val="center"/>
+            </w:pPr>
+            <w:r>
+              <w:rPr>
+                <w:color w:val="FFFFFF"/>
+              </w:rPr>
+              <w:t>Resultado Esperado</w:t>
+            </w:r>
+          </w:p>
+        </w:tc>
+        <w:tc>
+          <w:tcPr>
+            <w:tcW w:type="pct" w:w="750"/>
+            <w:shd w:color="auto" w:val="clear" w:fill="314260"/>
+          </w:tcPr>
+          <w:p>
+            <w:pPr>
+              <w:jc w:val="center"/>
+            </w:pPr>
+            <w:r>
+              <w:rPr>
+                <w:color w:val="FFFFFF"/>
+              </w:rPr>
+              <w:t>Estado</w:t>
+            </w:r>
+          </w:p>
+        </w:tc>
+      </w:tr>
+      <w:tr>
+        <w:tc>
+          <w:p>
+            <w:r>
+              <w:t>Paso 26</w:t>
+            </w:r>
+          </w:p>
+        </w:tc>
+        <w:tc>
+          <w:p>
+            <w:r>
+              <w:t>El usuario da clic en el botón "¡Sí, estoy seguro!".</w:t>
+            </w:r>
+          </w:p>
+        </w:tc>
+        <w:tc>
+          <w:p>
+            <w:r>
+              <w:t>El sistema muestra el radio button "Activar todos los productos" habilitado así como todos los productos con el estado COMPLETO.
+Botón "Volver"
+Botón "Continuar".</w:t>
+            </w:r>
+          </w:p>
+        </w:tc>
+        <w:tc>
+          <w:p>
+            <w:r>
+              <w:t>Exitoso</w:t>
+            </w:r>
+          </w:p>
+        </w:tc>
+      </w:tr>
+    </w:tbl>
+    <w:p>
+      <w:pPr>
+        <w:spacing w:after="200"/>
+        <w:jc w:val="center"/>
+      </w:pPr>
+      <w:r>
+        <w:cr/>
+        <w:cr/>
+        <w:drawing>
+          <wp:inline distT="0" distR="0" distB="0" distL="0">
+            <wp:extent cx="5080000" cy="2895600"/>
+            <wp:docPr id="27" name="Drawing 27" descr="paso26"/>
+            <a:graphic xmlns:a="http://schemas.openxmlformats.org/drawingml/2006/main">
+              <a:graphicData uri="http://schemas.openxmlformats.org/drawingml/2006/picture">
+                <pic:pic xmlns:pic="http://schemas.openxmlformats.org/drawingml/2006/picture">
+                  <pic:nvPicPr>
+                    <pic:cNvPr id="0" name="Picture 27" descr="paso26"/>
+                    <pic:cNvPicPr>
+                      <a:picLocks noChangeAspect="true"/>
+                    </pic:cNvPicPr>
+                  </pic:nvPicPr>
+                  <pic:blipFill>
+                    <a:blip r:embed="rId5"/>
+                    <a:stretch>
+                      <a:fillRect/>
+                    </a:stretch>
+                  </pic:blipFill>
+                  <pic:spPr>
+                    <a:xfrm>
+                      <a:off x="0" y="0"/>
+                      <a:ext cx="5080000" cy="2895600"/>
+                    </a:xfrm>
+                    <a:prstGeom prst="rect">
+                      <a:avLst/>
+                    </a:prstGeom>
+                  </pic:spPr>
+                </pic:pic>
+              </a:graphicData>
+            </a:graphic>
+          </wp:inline>
+        </w:drawing>
+      </w:r>
+    </w:p>
+    <w:p>
+      <w:r>
+        <w:br w:type="page"/>
+      </w:r>
+    </w:p>
+    <w:tbl>
+      <w:tblPr>
+        <w:tblW w:w="5000" w:type="pct"/>
+        <w:tblBorders>
+          <w:top w:val="single"/>
+          <w:left w:val="single"/>
+          <w:bottom w:val="single"/>
+          <w:right w:val="single"/>
+          <w:insideH w:val="single"/>
+          <w:insideV w:val="single"/>
+        </w:tblBorders>
+      </w:tblPr>
+      <w:tr>
+        <w:tc>
+          <w:tcPr>
+            <w:tcW w:type="pct" w:w="750"/>
+            <w:shd w:color="auto" w:val="clear" w:fill="314260"/>
+          </w:tcPr>
+          <w:p>
+            <w:pPr>
+              <w:jc w:val="center"/>
+            </w:pPr>
+            <w:r>
+              <w:rPr>
+                <w:color w:val="FFFFFF"/>
+              </w:rPr>
+              <w:t>Paso</w:t>
+            </w:r>
+          </w:p>
+        </w:tc>
+        <w:tc>
+          <w:tcPr>
+            <w:tcW w:type="pct" w:w="1750"/>
+            <w:shd w:color="auto" w:val="clear" w:fill="314260"/>
+          </w:tcPr>
+          <w:p>
+            <w:pPr>
+              <w:jc w:val="center"/>
+            </w:pPr>
+            <w:r>
+              <w:rPr>
+                <w:color w:val="FFFFFF"/>
+              </w:rPr>
+              <w:t>Descripción del Paso</w:t>
+            </w:r>
+          </w:p>
+        </w:tc>
+        <w:tc>
+          <w:tcPr>
+            <w:tcW w:type="pct" w:w="1750"/>
+            <w:shd w:color="auto" w:val="clear" w:fill="314260"/>
+          </w:tcPr>
+          <w:p>
+            <w:pPr>
+              <w:jc w:val="center"/>
+            </w:pPr>
+            <w:r>
+              <w:rPr>
+                <w:color w:val="FFFFFF"/>
+              </w:rPr>
+              <w:t>Resultado Esperado</w:t>
+            </w:r>
+          </w:p>
+        </w:tc>
+        <w:tc>
+          <w:tcPr>
+            <w:tcW w:type="pct" w:w="750"/>
+            <w:shd w:color="auto" w:val="clear" w:fill="314260"/>
+          </w:tcPr>
+          <w:p>
+            <w:pPr>
+              <w:jc w:val="center"/>
+            </w:pPr>
+            <w:r>
+              <w:rPr>
+                <w:color w:val="FFFFFF"/>
+              </w:rPr>
+              <w:t>Estado</w:t>
+            </w:r>
+          </w:p>
+        </w:tc>
+      </w:tr>
+      <w:tr>
+        <w:tc>
+          <w:p>
+            <w:r>
+              <w:t>Paso 27</w:t>
+            </w:r>
+          </w:p>
+        </w:tc>
+        <w:tc>
+          <w:p>
+            <w:r>
+              <w:t>El usuario da clic en el botón "Continuar".</w:t>
+            </w:r>
+          </w:p>
+        </w:tc>
+        <w:tc>
+          <w:p>
+            <w:r>
+              <w:t>El sistema muestra la página "Asigna permisos transaccionales (Paso 4 de 6)" con la siguiente información:
+Primer Nombre
+Tipo de identificación
+Número de identificación
+Cargo
+Área
+Teléfono celular
+Correo electrónico
+¿Este usuario tendrá permisos de transacciones? con el radio button deshabilitado con la etiqueta "No".
+Botón "Volver"
+Botón "Continuar".</w:t>
+            </w:r>
+          </w:p>
+        </w:tc>
+        <w:tc>
+          <w:p>
+            <w:r>
+              <w:t>Exitoso</w:t>
+            </w:r>
+          </w:p>
+        </w:tc>
+      </w:tr>
+    </w:tbl>
+    <w:p>
+      <w:pPr>
+        <w:spacing w:after="200"/>
+        <w:jc w:val="center"/>
+      </w:pPr>
+      <w:r>
+        <w:cr/>
+        <w:cr/>
+        <w:drawing>
+          <wp:inline distT="0" distR="0" distB="0" distL="0">
+            <wp:extent cx="5080000" cy="2895600"/>
+            <wp:docPr id="28" name="Drawing 28" descr="paso27"/>
+            <a:graphic xmlns:a="http://schemas.openxmlformats.org/drawingml/2006/main">
+              <a:graphicData uri="http://schemas.openxmlformats.org/drawingml/2006/picture">
+                <pic:pic xmlns:pic="http://schemas.openxmlformats.org/drawingml/2006/picture">
+                  <pic:nvPicPr>
+                    <pic:cNvPr id="0" name="Picture 28" descr="paso27"/>
+                    <pic:cNvPicPr>
+                      <a:picLocks noChangeAspect="true"/>
+                    </pic:cNvPicPr>
+                  </pic:nvPicPr>
+                  <pic:blipFill>
+                    <a:blip r:embed="rId5"/>
+                    <a:stretch>
+                      <a:fillRect/>
+                    </a:stretch>
+                  </pic:blipFill>
+                  <pic:spPr>
+                    <a:xfrm>
+                      <a:off x="0" y="0"/>
+                      <a:ext cx="5080000" cy="2895600"/>
+                    </a:xfrm>
+                    <a:prstGeom prst="rect">
+                      <a:avLst/>
+                    </a:prstGeom>
+                  </pic:spPr>
+                </pic:pic>
+              </a:graphicData>
+            </a:graphic>
+          </wp:inline>
+        </w:drawing>
+      </w:r>
+    </w:p>
+    <w:p>
+      <w:r>
+        <w:br w:type="page"/>
+      </w:r>
+    </w:p>
+    <w:tbl>
+      <w:tblPr>
+        <w:tblW w:w="5000" w:type="pct"/>
+        <w:tblBorders>
+          <w:top w:val="single"/>
+          <w:left w:val="single"/>
+          <w:bottom w:val="single"/>
+          <w:right w:val="single"/>
+          <w:insideH w:val="single"/>
+          <w:insideV w:val="single"/>
+        </w:tblBorders>
+      </w:tblPr>
+      <w:tr>
+        <w:tc>
+          <w:tcPr>
+            <w:tcW w:type="pct" w:w="750"/>
+            <w:shd w:color="auto" w:val="clear" w:fill="314260"/>
+          </w:tcPr>
+          <w:p>
+            <w:pPr>
+              <w:jc w:val="center"/>
+            </w:pPr>
+            <w:r>
+              <w:rPr>
+                <w:color w:val="FFFFFF"/>
+              </w:rPr>
+              <w:t>Paso</w:t>
+            </w:r>
+          </w:p>
+        </w:tc>
+        <w:tc>
+          <w:tcPr>
+            <w:tcW w:type="pct" w:w="1750"/>
+            <w:shd w:color="auto" w:val="clear" w:fill="314260"/>
+          </w:tcPr>
+          <w:p>
+            <w:pPr>
+              <w:jc w:val="center"/>
+            </w:pPr>
+            <w:r>
+              <w:rPr>
+                <w:color w:val="FFFFFF"/>
+              </w:rPr>
+              <w:t>Descripción del Paso</w:t>
+            </w:r>
+          </w:p>
+        </w:tc>
+        <w:tc>
+          <w:tcPr>
+            <w:tcW w:type="pct" w:w="1750"/>
+            <w:shd w:color="auto" w:val="clear" w:fill="314260"/>
+          </w:tcPr>
+          <w:p>
+            <w:pPr>
+              <w:jc w:val="center"/>
+            </w:pPr>
+            <w:r>
+              <w:rPr>
+                <w:color w:val="FFFFFF"/>
+              </w:rPr>
+              <w:t>Resultado Esperado</w:t>
+            </w:r>
+          </w:p>
+        </w:tc>
+        <w:tc>
+          <w:tcPr>
+            <w:tcW w:type="pct" w:w="750"/>
+            <w:shd w:color="auto" w:val="clear" w:fill="314260"/>
+          </w:tcPr>
+          <w:p>
+            <w:pPr>
+              <w:jc w:val="center"/>
+            </w:pPr>
+            <w:r>
+              <w:rPr>
+                <w:color w:val="FFFFFF"/>
+              </w:rPr>
+              <w:t>Estado</w:t>
+            </w:r>
+          </w:p>
+        </w:tc>
+      </w:tr>
+      <w:tr>
+        <w:tc>
+          <w:p>
+            <w:r>
+              <w:t>Paso 28</w:t>
+            </w:r>
+          </w:p>
+        </w:tc>
+        <w:tc>
+          <w:p>
+            <w:r>
+              <w:t>El usuario da clic en el radio button "¿Este usuario tendrá permisos de transacciones?".</w:t>
+            </w:r>
+          </w:p>
+        </w:tc>
+        <w:tc>
+          <w:p>
+            <w:r>
+              <w:t>El sistema muestra:
+Radio button habilitado de "¿Este usuario tendrá permisos de transacciones?"
+Radio button "Configuración rápida para todos los servicios" deshabilitado
+Lista de todos los productos deshabilitados
+Botón "Volver"
+Botón "Continuar" deshabilitado</w:t>
+            </w:r>
+          </w:p>
+        </w:tc>
+        <w:tc>
+          <w:p>
+            <w:r>
+              <w:t>Exitoso</w:t>
+            </w:r>
+          </w:p>
+        </w:tc>
+      </w:tr>
+    </w:tbl>
+    <w:p>
+      <w:pPr>
+        <w:spacing w:after="200"/>
+        <w:jc w:val="center"/>
+      </w:pPr>
+      <w:r>
+        <w:cr/>
+        <w:cr/>
+        <w:drawing>
+          <wp:inline distT="0" distR="0" distB="0" distL="0">
+            <wp:extent cx="5080000" cy="2895600"/>
+            <wp:docPr id="29" name="Drawing 29" descr="paso28"/>
+            <a:graphic xmlns:a="http://schemas.openxmlformats.org/drawingml/2006/main">
+              <a:graphicData uri="http://schemas.openxmlformats.org/drawingml/2006/picture">
+                <pic:pic xmlns:pic="http://schemas.openxmlformats.org/drawingml/2006/picture">
+                  <pic:nvPicPr>
+                    <pic:cNvPr id="0" name="Picture 29" descr="paso28"/>
+                    <pic:cNvPicPr>
+                      <a:picLocks noChangeAspect="true"/>
+                    </pic:cNvPicPr>
+                  </pic:nvPicPr>
+                  <pic:blipFill>
+                    <a:blip r:embed="rId5"/>
+                    <a:stretch>
+                      <a:fillRect/>
+                    </a:stretch>
+                  </pic:blipFill>
+                  <pic:spPr>
+                    <a:xfrm>
+                      <a:off x="0" y="0"/>
+                      <a:ext cx="5080000" cy="2895600"/>
+                    </a:xfrm>
+                    <a:prstGeom prst="rect">
+                      <a:avLst/>
+                    </a:prstGeom>
+                  </pic:spPr>
+                </pic:pic>
+              </a:graphicData>
+            </a:graphic>
+          </wp:inline>
+        </w:drawing>
+      </w:r>
+    </w:p>
+    <w:p>
+      <w:r>
+        <w:br w:type="page"/>
+      </w:r>
+    </w:p>
+    <w:tbl>
+      <w:tblPr>
+        <w:tblW w:w="5000" w:type="pct"/>
+        <w:tblBorders>
+          <w:top w:val="single"/>
+          <w:left w:val="single"/>
+          <w:bottom w:val="single"/>
+          <w:right w:val="single"/>
+          <w:insideH w:val="single"/>
+          <w:insideV w:val="single"/>
+        </w:tblBorders>
+      </w:tblPr>
+      <w:tr>
+        <w:tc>
+          <w:tcPr>
+            <w:tcW w:type="pct" w:w="750"/>
+            <w:shd w:color="auto" w:val="clear" w:fill="314260"/>
+          </w:tcPr>
+          <w:p>
+            <w:pPr>
+              <w:jc w:val="center"/>
+            </w:pPr>
+            <w:r>
+              <w:rPr>
+                <w:color w:val="FFFFFF"/>
+              </w:rPr>
+              <w:t>Paso</w:t>
+            </w:r>
+          </w:p>
+        </w:tc>
+        <w:tc>
+          <w:tcPr>
+            <w:tcW w:type="pct" w:w="1750"/>
+            <w:shd w:color="auto" w:val="clear" w:fill="314260"/>
+          </w:tcPr>
+          <w:p>
+            <w:pPr>
+              <w:jc w:val="center"/>
+            </w:pPr>
+            <w:r>
+              <w:rPr>
+                <w:color w:val="FFFFFF"/>
+              </w:rPr>
+              <w:t>Descripción del Paso</w:t>
+            </w:r>
+          </w:p>
+        </w:tc>
+        <w:tc>
+          <w:tcPr>
+            <w:tcW w:type="pct" w:w="1750"/>
+            <w:shd w:color="auto" w:val="clear" w:fill="314260"/>
+          </w:tcPr>
+          <w:p>
+            <w:pPr>
+              <w:jc w:val="center"/>
+            </w:pPr>
+            <w:r>
+              <w:rPr>
+                <w:color w:val="FFFFFF"/>
+              </w:rPr>
+              <w:t>Resultado Esperado</w:t>
+            </w:r>
+          </w:p>
+        </w:tc>
+        <w:tc>
+          <w:tcPr>
+            <w:tcW w:type="pct" w:w="750"/>
+            <w:shd w:color="auto" w:val="clear" w:fill="314260"/>
+          </w:tcPr>
+          <w:p>
+            <w:pPr>
+              <w:jc w:val="center"/>
+            </w:pPr>
+            <w:r>
+              <w:rPr>
+                <w:color w:val="FFFFFF"/>
+              </w:rPr>
+              <w:t>Estado</w:t>
+            </w:r>
+          </w:p>
+        </w:tc>
+      </w:tr>
+      <w:tr>
+        <w:tc>
+          <w:p>
+            <w:r>
+              <w:t>Paso 29</w:t>
+            </w:r>
+          </w:p>
+        </w:tc>
+        <w:tc>
+          <w:p>
+            <w:r>
+              <w:t>El usuario da clic en el radio button de cada producto 
+Ejem. "Pagos de nómina"</w:t>
+            </w:r>
+          </w:p>
+        </w:tc>
+        <w:tc>
+          <w:p>
+            <w:r>
+              <w:t>El sistema muestra:
+el estado PENDIENTE de la configuración del producto
+Sección desplegada:
+Etiqueta "1. Selecciona el rol del usuario en este servicio"
+Campo "Creador" tipo check deshabilitado
+Campo "Aprobador" tipo check deshabilitado</w:t>
+            </w:r>
+          </w:p>
+        </w:tc>
+        <w:tc>
+          <w:p>
+            <w:r>
+              <w:t>Exitoso</w:t>
+            </w:r>
+          </w:p>
+        </w:tc>
+      </w:tr>
+    </w:tbl>
+    <w:p>
+      <w:pPr>
+        <w:spacing w:after="200"/>
+        <w:jc w:val="center"/>
+      </w:pPr>
+      <w:r>
+        <w:cr/>
+        <w:cr/>
+        <w:drawing>
+          <wp:inline distT="0" distR="0" distB="0" distL="0">
+            <wp:extent cx="5080000" cy="2895600"/>
+            <wp:docPr id="30" name="Drawing 30" descr="paso29"/>
+            <a:graphic xmlns:a="http://schemas.openxmlformats.org/drawingml/2006/main">
+              <a:graphicData uri="http://schemas.openxmlformats.org/drawingml/2006/picture">
+                <pic:pic xmlns:pic="http://schemas.openxmlformats.org/drawingml/2006/picture">
+                  <pic:nvPicPr>
+                    <pic:cNvPr id="0" name="Picture 30" descr="paso29"/>
+                    <pic:cNvPicPr>
+                      <a:picLocks noChangeAspect="true"/>
+                    </pic:cNvPicPr>
+                  </pic:nvPicPr>
+                  <pic:blipFill>
+                    <a:blip r:embed="rId5"/>
+                    <a:stretch>
+                      <a:fillRect/>
+                    </a:stretch>
+                  </pic:blipFill>
+                  <pic:spPr>
+                    <a:xfrm>
+                      <a:off x="0" y="0"/>
+                      <a:ext cx="5080000" cy="2895600"/>
+                    </a:xfrm>
+                    <a:prstGeom prst="rect">
+                      <a:avLst/>
+                    </a:prstGeom>
+                  </pic:spPr>
+                </pic:pic>
+              </a:graphicData>
+            </a:graphic>
+          </wp:inline>
+        </w:drawing>
+      </w:r>
+    </w:p>
+    <w:p>
+      <w:r>
+        <w:br w:type="page"/>
+      </w:r>
+    </w:p>
+    <w:tbl>
+      <w:tblPr>
+        <w:tblW w:w="5000" w:type="pct"/>
+        <w:tblBorders>
+          <w:top w:val="single"/>
+          <w:left w:val="single"/>
+          <w:bottom w:val="single"/>
+          <w:right w:val="single"/>
+          <w:insideH w:val="single"/>
+          <w:insideV w:val="single"/>
+        </w:tblBorders>
+      </w:tblPr>
+      <w:tr>
+        <w:tc>
+          <w:tcPr>
+            <w:tcW w:type="pct" w:w="750"/>
+            <w:shd w:color="auto" w:val="clear" w:fill="314260"/>
+          </w:tcPr>
+          <w:p>
+            <w:pPr>
+              <w:jc w:val="center"/>
+            </w:pPr>
+            <w:r>
+              <w:rPr>
+                <w:color w:val="FFFFFF"/>
+              </w:rPr>
+              <w:t>Paso</w:t>
+            </w:r>
+          </w:p>
+        </w:tc>
+        <w:tc>
+          <w:tcPr>
+            <w:tcW w:type="pct" w:w="1750"/>
+            <w:shd w:color="auto" w:val="clear" w:fill="314260"/>
+          </w:tcPr>
+          <w:p>
+            <w:pPr>
+              <w:jc w:val="center"/>
+            </w:pPr>
+            <w:r>
+              <w:rPr>
+                <w:color w:val="FFFFFF"/>
+              </w:rPr>
+              <w:t>Descripción del Paso</w:t>
+            </w:r>
+          </w:p>
+        </w:tc>
+        <w:tc>
+          <w:tcPr>
+            <w:tcW w:type="pct" w:w="1750"/>
+            <w:shd w:color="auto" w:val="clear" w:fill="314260"/>
+          </w:tcPr>
+          <w:p>
+            <w:pPr>
+              <w:jc w:val="center"/>
+            </w:pPr>
+            <w:r>
+              <w:rPr>
+                <w:color w:val="FFFFFF"/>
+              </w:rPr>
+              <w:t>Resultado Esperado</w:t>
+            </w:r>
+          </w:p>
+        </w:tc>
+        <w:tc>
+          <w:tcPr>
+            <w:tcW w:type="pct" w:w="750"/>
+            <w:shd w:color="auto" w:val="clear" w:fill="314260"/>
+          </w:tcPr>
+          <w:p>
+            <w:pPr>
+              <w:jc w:val="center"/>
+            </w:pPr>
+            <w:r>
+              <w:rPr>
+                <w:color w:val="FFFFFF"/>
+              </w:rPr>
+              <w:t>Estado</w:t>
+            </w:r>
+          </w:p>
+        </w:tc>
+      </w:tr>
+      <w:tr>
+        <w:tc>
+          <w:p>
+            <w:r>
+              <w:t>Paso 30</w:t>
+            </w:r>
+          </w:p>
+        </w:tc>
+        <w:tc>
+          <w:p>
+            <w:r>
+              <w:t>El usuario habilita el check del campo "Creador".</w:t>
+            </w:r>
+          </w:p>
+        </w:tc>
+        <w:tc>
+          <w:p>
+            <w:r>
+              <w:t>El sistema permite habilitar el check de forma correcta y muestra la etiqueta "2. ¿Necesitas límites transacciónales para este usuario?
+Si la respuesta es no, el usuario asumirá los límites transaccionales de la empresa." con los radio button deshabilitados "Si" y "No".</w:t>
+            </w:r>
+          </w:p>
+        </w:tc>
+        <w:tc>
+          <w:p>
+            <w:r>
+              <w:t>Exitoso</w:t>
+            </w:r>
+          </w:p>
+        </w:tc>
+      </w:tr>
+    </w:tbl>
+    <w:p>
+      <w:pPr>
+        <w:spacing w:after="200"/>
+        <w:jc w:val="center"/>
+      </w:pPr>
+      <w:r>
+        <w:cr/>
+        <w:cr/>
+        <w:drawing>
+          <wp:inline distT="0" distR="0" distB="0" distL="0">
+            <wp:extent cx="5080000" cy="2895600"/>
+            <wp:docPr id="31" name="Drawing 31" descr="paso30"/>
+            <a:graphic xmlns:a="http://schemas.openxmlformats.org/drawingml/2006/main">
+              <a:graphicData uri="http://schemas.openxmlformats.org/drawingml/2006/picture">
+                <pic:pic xmlns:pic="http://schemas.openxmlformats.org/drawingml/2006/picture">
+                  <pic:nvPicPr>
+                    <pic:cNvPr id="0" name="Picture 31" descr="paso30"/>
+                    <pic:cNvPicPr>
+                      <a:picLocks noChangeAspect="true"/>
+                    </pic:cNvPicPr>
+                  </pic:nvPicPr>
+                  <pic:blipFill>
+                    <a:blip r:embed="rId5"/>
+                    <a:stretch>
+                      <a:fillRect/>
+                    </a:stretch>
+                  </pic:blipFill>
+                  <pic:spPr>
+                    <a:xfrm>
+                      <a:off x="0" y="0"/>
+                      <a:ext cx="5080000" cy="2895600"/>
+                    </a:xfrm>
+                    <a:prstGeom prst="rect">
+                      <a:avLst/>
+                    </a:prstGeom>
+                  </pic:spPr>
+                </pic:pic>
+              </a:graphicData>
+            </a:graphic>
+          </wp:inline>
+        </w:drawing>
+      </w:r>
+    </w:p>
+    <w:p>
+      <w:r>
+        <w:br w:type="page"/>
+      </w:r>
+    </w:p>
+    <w:tbl>
+      <w:tblPr>
+        <w:tblW w:w="5000" w:type="pct"/>
+        <w:tblBorders>
+          <w:top w:val="single"/>
+          <w:left w:val="single"/>
+          <w:bottom w:val="single"/>
+          <w:right w:val="single"/>
+          <w:insideH w:val="single"/>
+          <w:insideV w:val="single"/>
+        </w:tblBorders>
+      </w:tblPr>
+      <w:tr>
+        <w:tc>
+          <w:tcPr>
+            <w:tcW w:type="pct" w:w="750"/>
+            <w:shd w:color="auto" w:val="clear" w:fill="314260"/>
+          </w:tcPr>
+          <w:p>
+            <w:pPr>
+              <w:jc w:val="center"/>
+            </w:pPr>
+            <w:r>
+              <w:rPr>
+                <w:color w:val="FFFFFF"/>
+              </w:rPr>
+              <w:t>Paso</w:t>
+            </w:r>
+          </w:p>
+        </w:tc>
+        <w:tc>
+          <w:tcPr>
+            <w:tcW w:type="pct" w:w="1750"/>
+            <w:shd w:color="auto" w:val="clear" w:fill="314260"/>
+          </w:tcPr>
+          <w:p>
+            <w:pPr>
+              <w:jc w:val="center"/>
+            </w:pPr>
+            <w:r>
+              <w:rPr>
+                <w:color w:val="FFFFFF"/>
+              </w:rPr>
+              <w:t>Descripción del Paso</w:t>
+            </w:r>
+          </w:p>
+        </w:tc>
+        <w:tc>
+          <w:tcPr>
+            <w:tcW w:type="pct" w:w="1750"/>
+            <w:shd w:color="auto" w:val="clear" w:fill="314260"/>
+          </w:tcPr>
+          <w:p>
+            <w:pPr>
+              <w:jc w:val="center"/>
+            </w:pPr>
+            <w:r>
+              <w:rPr>
+                <w:color w:val="FFFFFF"/>
+              </w:rPr>
+              <w:t>Resultado Esperado</w:t>
+            </w:r>
+          </w:p>
+        </w:tc>
+        <w:tc>
+          <w:tcPr>
+            <w:tcW w:type="pct" w:w="750"/>
+            <w:shd w:color="auto" w:val="clear" w:fill="314260"/>
+          </w:tcPr>
+          <w:p>
+            <w:pPr>
+              <w:jc w:val="center"/>
+            </w:pPr>
+            <w:r>
+              <w:rPr>
+                <w:color w:val="FFFFFF"/>
+              </w:rPr>
+              <w:t>Estado</w:t>
+            </w:r>
+          </w:p>
+        </w:tc>
+      </w:tr>
+      <w:tr>
+        <w:tc>
+          <w:p>
+            <w:r>
+              <w:t>Paso 31</w:t>
+            </w:r>
+          </w:p>
+        </w:tc>
+        <w:tc>
+          <w:p>
+            <w:r>
+              <w:t>El usuario habilita el check del campo "Aprobador".</w:t>
+            </w:r>
+          </w:p>
+        </w:tc>
+        <w:tc>
+          <w:p>
+            <w:r>
+              <w:t>El sistema permite habilitar el check de forma correcta.</w:t>
+            </w:r>
+          </w:p>
+        </w:tc>
+        <w:tc>
+          <w:p>
+            <w:r>
+              <w:t>Exitoso</w:t>
+            </w:r>
+          </w:p>
+        </w:tc>
+      </w:tr>
+    </w:tbl>
+    <w:p>
+      <w:pPr>
+        <w:spacing w:after="200"/>
+        <w:jc w:val="center"/>
+      </w:pPr>
+      <w:r>
+        <w:cr/>
+        <w:cr/>
+        <w:drawing>
+          <wp:inline distT="0" distR="0" distB="0" distL="0">
+            <wp:extent cx="5080000" cy="2895600"/>
+            <wp:docPr id="32" name="Drawing 32" descr="paso31"/>
+            <a:graphic xmlns:a="http://schemas.openxmlformats.org/drawingml/2006/main">
+              <a:graphicData uri="http://schemas.openxmlformats.org/drawingml/2006/picture">
+                <pic:pic xmlns:pic="http://schemas.openxmlformats.org/drawingml/2006/picture">
+                  <pic:nvPicPr>
+                    <pic:cNvPr id="0" name="Picture 32" descr="paso31"/>
+                    <pic:cNvPicPr>
+                      <a:picLocks noChangeAspect="true"/>
+                    </pic:cNvPicPr>
+                  </pic:nvPicPr>
+                  <pic:blipFill>
+                    <a:blip r:embed="rId5"/>
+                    <a:stretch>
+                      <a:fillRect/>
+                    </a:stretch>
+                  </pic:blipFill>
+                  <pic:spPr>
+                    <a:xfrm>
+                      <a:off x="0" y="0"/>
+                      <a:ext cx="5080000" cy="2895600"/>
+                    </a:xfrm>
+                    <a:prstGeom prst="rect">
+                      <a:avLst/>
+                    </a:prstGeom>
+                  </pic:spPr>
+                </pic:pic>
+              </a:graphicData>
+            </a:graphic>
+          </wp:inline>
+        </w:drawing>
+      </w:r>
+    </w:p>
+    <w:p>
+      <w:r>
+        <w:br w:type="page"/>
+      </w:r>
+    </w:p>
+    <w:tbl>
+      <w:tblPr>
+        <w:tblW w:w="5000" w:type="pct"/>
+        <w:tblBorders>
+          <w:top w:val="single"/>
+          <w:left w:val="single"/>
+          <w:bottom w:val="single"/>
+          <w:right w:val="single"/>
+          <w:insideH w:val="single"/>
+          <w:insideV w:val="single"/>
+        </w:tblBorders>
+      </w:tblPr>
+      <w:tr>
+        <w:tc>
+          <w:tcPr>
+            <w:tcW w:type="pct" w:w="750"/>
+            <w:shd w:color="auto" w:val="clear" w:fill="314260"/>
+          </w:tcPr>
+          <w:p>
+            <w:pPr>
+              <w:jc w:val="center"/>
+            </w:pPr>
+            <w:r>
+              <w:rPr>
+                <w:color w:val="FFFFFF"/>
+              </w:rPr>
+              <w:t>Paso</w:t>
+            </w:r>
+          </w:p>
+        </w:tc>
+        <w:tc>
+          <w:tcPr>
+            <w:tcW w:type="pct" w:w="1750"/>
+            <w:shd w:color="auto" w:val="clear" w:fill="314260"/>
+          </w:tcPr>
+          <w:p>
+            <w:pPr>
+              <w:jc w:val="center"/>
+            </w:pPr>
+            <w:r>
+              <w:rPr>
+                <w:color w:val="FFFFFF"/>
+              </w:rPr>
+              <w:t>Descripción del Paso</w:t>
+            </w:r>
+          </w:p>
+        </w:tc>
+        <w:tc>
+          <w:tcPr>
+            <w:tcW w:type="pct" w:w="1750"/>
+            <w:shd w:color="auto" w:val="clear" w:fill="314260"/>
+          </w:tcPr>
+          <w:p>
+            <w:pPr>
+              <w:jc w:val="center"/>
+            </w:pPr>
+            <w:r>
+              <w:rPr>
+                <w:color w:val="FFFFFF"/>
+              </w:rPr>
+              <w:t>Resultado Esperado</w:t>
+            </w:r>
+          </w:p>
+        </w:tc>
+        <w:tc>
+          <w:tcPr>
+            <w:tcW w:type="pct" w:w="750"/>
+            <w:shd w:color="auto" w:val="clear" w:fill="314260"/>
+          </w:tcPr>
+          <w:p>
+            <w:pPr>
+              <w:jc w:val="center"/>
+            </w:pPr>
+            <w:r>
+              <w:rPr>
+                <w:color w:val="FFFFFF"/>
+              </w:rPr>
+              <w:t>Estado</w:t>
+            </w:r>
+          </w:p>
+        </w:tc>
+      </w:tr>
+      <w:tr>
+        <w:tc>
+          <w:p>
+            <w:r>
+              <w:t>Paso 32</w:t>
+            </w:r>
+          </w:p>
+        </w:tc>
+        <w:tc>
+          <w:p>
+            <w:r>
+              <w:t>El usuario habilita el radio button "No" de la etiqueta "2. ¿Necesitas límites transacciónales para este usuario?"</w:t>
+            </w:r>
+          </w:p>
+        </w:tc>
+        <w:tc>
+          <w:p>
+            <w:r>
+              <w:t>El sistema permite habilitar el radio button de forma correcta y muestra:
+La etiqueta "3. Selecciona las cuentas autorizadas"
+Campo de Búsqueda
+Lista de número de cuentas</w:t>
+            </w:r>
+          </w:p>
+        </w:tc>
+        <w:tc>
+          <w:p>
+            <w:r>
+              <w:t>Exitoso</w:t>
+            </w:r>
+          </w:p>
+        </w:tc>
+      </w:tr>
+    </w:tbl>
+    <w:p>
+      <w:pPr>
+        <w:spacing w:after="200"/>
+        <w:jc w:val="center"/>
+      </w:pPr>
+      <w:r>
+        <w:cr/>
+        <w:cr/>
+        <w:drawing>
+          <wp:inline distT="0" distR="0" distB="0" distL="0">
+            <wp:extent cx="5080000" cy="2895600"/>
+            <wp:docPr id="33" name="Drawing 33" descr="paso32"/>
+            <a:graphic xmlns:a="http://schemas.openxmlformats.org/drawingml/2006/main">
+              <a:graphicData uri="http://schemas.openxmlformats.org/drawingml/2006/picture">
+                <pic:pic xmlns:pic="http://schemas.openxmlformats.org/drawingml/2006/picture">
+                  <pic:nvPicPr>
+                    <pic:cNvPr id="0" name="Picture 33" descr="paso32"/>
+                    <pic:cNvPicPr>
+                      <a:picLocks noChangeAspect="true"/>
+                    </pic:cNvPicPr>
+                  </pic:nvPicPr>
+                  <pic:blipFill>
+                    <a:blip r:embed="rId5"/>
+                    <a:stretch>
+                      <a:fillRect/>
+                    </a:stretch>
+                  </pic:blipFill>
+                  <pic:spPr>
+                    <a:xfrm>
+                      <a:off x="0" y="0"/>
+                      <a:ext cx="5080000" cy="2895600"/>
+                    </a:xfrm>
+                    <a:prstGeom prst="rect">
+                      <a:avLst/>
+                    </a:prstGeom>
+                  </pic:spPr>
+                </pic:pic>
+              </a:graphicData>
+            </a:graphic>
+          </wp:inline>
+        </w:drawing>
+      </w:r>
+    </w:p>
+    <w:p>
+      <w:r>
+        <w:br w:type="page"/>
+      </w:r>
+    </w:p>
+    <w:tbl>
+      <w:tblPr>
+        <w:tblW w:w="5000" w:type="pct"/>
+        <w:tblBorders>
+          <w:top w:val="single"/>
+          <w:left w:val="single"/>
+          <w:bottom w:val="single"/>
+          <w:right w:val="single"/>
+          <w:insideH w:val="single"/>
+          <w:insideV w:val="single"/>
+        </w:tblBorders>
+      </w:tblPr>
+      <w:tr>
+        <w:tc>
+          <w:tcPr>
+            <w:tcW w:type="pct" w:w="750"/>
+            <w:shd w:color="auto" w:val="clear" w:fill="314260"/>
+          </w:tcPr>
+          <w:p>
+            <w:pPr>
+              <w:jc w:val="center"/>
+            </w:pPr>
+            <w:r>
+              <w:rPr>
+                <w:color w:val="FFFFFF"/>
+              </w:rPr>
+              <w:t>Paso</w:t>
+            </w:r>
+          </w:p>
+        </w:tc>
+        <w:tc>
+          <w:tcPr>
+            <w:tcW w:type="pct" w:w="1750"/>
+            <w:shd w:color="auto" w:val="clear" w:fill="314260"/>
+          </w:tcPr>
+          <w:p>
+            <w:pPr>
+              <w:jc w:val="center"/>
+            </w:pPr>
+            <w:r>
+              <w:rPr>
+                <w:color w:val="FFFFFF"/>
+              </w:rPr>
+              <w:t>Descripción del Paso</w:t>
+            </w:r>
+          </w:p>
+        </w:tc>
+        <w:tc>
+          <w:tcPr>
+            <w:tcW w:type="pct" w:w="1750"/>
+            <w:shd w:color="auto" w:val="clear" w:fill="314260"/>
+          </w:tcPr>
+          <w:p>
+            <w:pPr>
+              <w:jc w:val="center"/>
+            </w:pPr>
+            <w:r>
+              <w:rPr>
+                <w:color w:val="FFFFFF"/>
+              </w:rPr>
+              <w:t>Resultado Esperado</w:t>
+            </w:r>
+          </w:p>
+        </w:tc>
+        <w:tc>
+          <w:tcPr>
+            <w:tcW w:type="pct" w:w="750"/>
+            <w:shd w:color="auto" w:val="clear" w:fill="314260"/>
+          </w:tcPr>
+          <w:p>
+            <w:pPr>
+              <w:jc w:val="center"/>
+            </w:pPr>
+            <w:r>
+              <w:rPr>
+                <w:color w:val="FFFFFF"/>
+              </w:rPr>
+              <w:t>Estado</w:t>
+            </w:r>
+          </w:p>
+        </w:tc>
+      </w:tr>
+      <w:tr>
+        <w:tc>
+          <w:p>
+            <w:r>
+              <w:t>Paso 33</w:t>
+            </w:r>
+          </w:p>
+        </w:tc>
+        <w:tc>
+          <w:p>
+            <w:r>
+              <w:t>El usuario habilita el check para agregar todas las cuentas.</w:t>
+            </w:r>
+          </w:p>
+        </w:tc>
+        <w:tc>
+          <w:p>
+            <w:r>
+              <w:t>El sistema muestra la ventana flotante "Estas seguro de esta acción?
+Al otorgar acceso total, el usuario podra consultar todas las cuentas y productos sin restricciones"
+Botón "Cancelar"
+Botón "Si, estoy seguro"</w:t>
+            </w:r>
+          </w:p>
+        </w:tc>
+        <w:tc>
+          <w:p>
+            <w:r>
+              <w:t>Exitoso</w:t>
+            </w:r>
+          </w:p>
+        </w:tc>
+      </w:tr>
+    </w:tbl>
+    <w:p>
+      <w:pPr>
+        <w:spacing w:after="200"/>
+        <w:jc w:val="center"/>
+      </w:pPr>
+      <w:r>
+        <w:cr/>
+        <w:cr/>
+        <w:drawing>
+          <wp:inline distT="0" distR="0" distB="0" distL="0">
+            <wp:extent cx="5080000" cy="2895600"/>
+            <wp:docPr id="34" name="Drawing 34" descr="paso33"/>
+            <a:graphic xmlns:a="http://schemas.openxmlformats.org/drawingml/2006/main">
+              <a:graphicData uri="http://schemas.openxmlformats.org/drawingml/2006/picture">
+                <pic:pic xmlns:pic="http://schemas.openxmlformats.org/drawingml/2006/picture">
+                  <pic:nvPicPr>
+                    <pic:cNvPr id="0" name="Picture 34" descr="paso33"/>
+                    <pic:cNvPicPr>
+                      <a:picLocks noChangeAspect="true"/>
+                    </pic:cNvPicPr>
+                  </pic:nvPicPr>
+                  <pic:blipFill>
+                    <a:blip r:embed="rId5"/>
+                    <a:stretch>
+                      <a:fillRect/>
+                    </a:stretch>
+                  </pic:blipFill>
+                  <pic:spPr>
+                    <a:xfrm>
+                      <a:off x="0" y="0"/>
+                      <a:ext cx="5080000" cy="2895600"/>
+                    </a:xfrm>
+                    <a:prstGeom prst="rect">
+                      <a:avLst/>
+                    </a:prstGeom>
+                  </pic:spPr>
+                </pic:pic>
+              </a:graphicData>
+            </a:graphic>
+          </wp:inline>
+        </w:drawing>
+      </w:r>
+    </w:p>
+    <w:p>
+      <w:r>
+        <w:br w:type="page"/>
+      </w:r>
+    </w:p>
+    <w:tbl>
+      <w:tblPr>
+        <w:tblW w:w="5000" w:type="pct"/>
+        <w:tblBorders>
+          <w:top w:val="single"/>
+          <w:left w:val="single"/>
+          <w:bottom w:val="single"/>
+          <w:right w:val="single"/>
+          <w:insideH w:val="single"/>
+          <w:insideV w:val="single"/>
+        </w:tblBorders>
+      </w:tblPr>
+      <w:tr>
+        <w:tc>
+          <w:tcPr>
+            <w:tcW w:type="pct" w:w="750"/>
+            <w:shd w:color="auto" w:val="clear" w:fill="314260"/>
+          </w:tcPr>
+          <w:p>
+            <w:pPr>
+              <w:jc w:val="center"/>
+            </w:pPr>
+            <w:r>
+              <w:rPr>
+                <w:color w:val="FFFFFF"/>
+              </w:rPr>
+              <w:t>Paso</w:t>
+            </w:r>
+          </w:p>
+        </w:tc>
+        <w:tc>
+          <w:tcPr>
+            <w:tcW w:type="pct" w:w="1750"/>
+            <w:shd w:color="auto" w:val="clear" w:fill="314260"/>
+          </w:tcPr>
+          <w:p>
+            <w:pPr>
+              <w:jc w:val="center"/>
+            </w:pPr>
+            <w:r>
+              <w:rPr>
+                <w:color w:val="FFFFFF"/>
+              </w:rPr>
+              <w:t>Descripción del Paso</w:t>
+            </w:r>
+          </w:p>
+        </w:tc>
+        <w:tc>
+          <w:tcPr>
+            <w:tcW w:type="pct" w:w="1750"/>
+            <w:shd w:color="auto" w:val="clear" w:fill="314260"/>
+          </w:tcPr>
+          <w:p>
+            <w:pPr>
+              <w:jc w:val="center"/>
+            </w:pPr>
+            <w:r>
+              <w:rPr>
+                <w:color w:val="FFFFFF"/>
+              </w:rPr>
+              <w:t>Resultado Esperado</w:t>
+            </w:r>
+          </w:p>
+        </w:tc>
+        <w:tc>
+          <w:tcPr>
+            <w:tcW w:type="pct" w:w="750"/>
+            <w:shd w:color="auto" w:val="clear" w:fill="314260"/>
+          </w:tcPr>
+          <w:p>
+            <w:pPr>
+              <w:jc w:val="center"/>
+            </w:pPr>
+            <w:r>
+              <w:rPr>
+                <w:color w:val="FFFFFF"/>
+              </w:rPr>
+              <w:t>Estado</w:t>
+            </w:r>
+          </w:p>
+        </w:tc>
+      </w:tr>
+      <w:tr>
+        <w:tc>
+          <w:p>
+            <w:r>
+              <w:t>Paso 34</w:t>
+            </w:r>
+          </w:p>
+        </w:tc>
+        <w:tc>
+          <w:p>
+            <w:r>
+              <w:t>El usuario da clic en el botón "Si, estoy seguro".</w:t>
+            </w:r>
+          </w:p>
+        </w:tc>
+        <w:tc>
+          <w:p>
+            <w:r>
+              <w:t>El sistema permite habilitar todas las cuentas y el estado de la configuració cambia a "COMPLETO".</w:t>
+            </w:r>
+          </w:p>
+        </w:tc>
+        <w:tc>
+          <w:p>
+            <w:r>
+              <w:t>Exitoso</w:t>
+            </w:r>
+          </w:p>
+        </w:tc>
+      </w:tr>
+    </w:tbl>
+    <w:p>
+      <w:pPr>
+        <w:spacing w:after="200"/>
+        <w:jc w:val="center"/>
+      </w:pPr>
+      <w:r>
+        <w:cr/>
+        <w:cr/>
+        <w:drawing>
+          <wp:inline distT="0" distR="0" distB="0" distL="0">
+            <wp:extent cx="5080000" cy="2895600"/>
+            <wp:docPr id="35" name="Drawing 35" descr="paso34"/>
+            <a:graphic xmlns:a="http://schemas.openxmlformats.org/drawingml/2006/main">
+              <a:graphicData uri="http://schemas.openxmlformats.org/drawingml/2006/picture">
+                <pic:pic xmlns:pic="http://schemas.openxmlformats.org/drawingml/2006/picture">
+                  <pic:nvPicPr>
+                    <pic:cNvPr id="0" name="Picture 35" descr="paso34"/>
+                    <pic:cNvPicPr>
+                      <a:picLocks noChangeAspect="true"/>
+                    </pic:cNvPicPr>
+                  </pic:nvPicPr>
+                  <pic:blipFill>
+                    <a:blip r:embed="rId5"/>
+                    <a:stretch>
+                      <a:fillRect/>
+                    </a:stretch>
+                  </pic:blipFill>
+                  <pic:spPr>
+                    <a:xfrm>
+                      <a:off x="0" y="0"/>
+                      <a:ext cx="5080000" cy="2895600"/>
+                    </a:xfrm>
+                    <a:prstGeom prst="rect">
+                      <a:avLst/>
+                    </a:prstGeom>
+                  </pic:spPr>
+                </pic:pic>
+              </a:graphicData>
+            </a:graphic>
+          </wp:inline>
+        </w:drawing>
+      </w:r>
+    </w:p>
+    <w:p>
+      <w:r>
+        <w:br w:type="page"/>
+      </w:r>
+    </w:p>
+    <w:tbl>
+      <w:tblPr>
+        <w:tblW w:w="5000" w:type="pct"/>
+        <w:tblBorders>
+          <w:top w:val="single"/>
+          <w:left w:val="single"/>
+          <w:bottom w:val="single"/>
+          <w:right w:val="single"/>
+          <w:insideH w:val="single"/>
+          <w:insideV w:val="single"/>
+        </w:tblBorders>
+      </w:tblPr>
+      <w:tr>
+        <w:tc>
+          <w:tcPr>
+            <w:tcW w:type="pct" w:w="750"/>
+            <w:shd w:color="auto" w:val="clear" w:fill="314260"/>
+          </w:tcPr>
+          <w:p>
+            <w:pPr>
+              <w:jc w:val="center"/>
+            </w:pPr>
+            <w:r>
+              <w:rPr>
+                <w:color w:val="FFFFFF"/>
+              </w:rPr>
+              <w:t>Paso</w:t>
+            </w:r>
+          </w:p>
+        </w:tc>
+        <w:tc>
+          <w:tcPr>
+            <w:tcW w:type="pct" w:w="1750"/>
+            <w:shd w:color="auto" w:val="clear" w:fill="314260"/>
+          </w:tcPr>
+          <w:p>
+            <w:pPr>
+              <w:jc w:val="center"/>
+            </w:pPr>
+            <w:r>
+              <w:rPr>
+                <w:color w:val="FFFFFF"/>
+              </w:rPr>
+              <w:t>Descripción del Paso</w:t>
+            </w:r>
+          </w:p>
+        </w:tc>
+        <w:tc>
+          <w:tcPr>
+            <w:tcW w:type="pct" w:w="1750"/>
+            <w:shd w:color="auto" w:val="clear" w:fill="314260"/>
+          </w:tcPr>
+          <w:p>
+            <w:pPr>
+              <w:jc w:val="center"/>
+            </w:pPr>
+            <w:r>
+              <w:rPr>
+                <w:color w:val="FFFFFF"/>
+              </w:rPr>
+              <w:t>Resultado Esperado</w:t>
+            </w:r>
+          </w:p>
+        </w:tc>
+        <w:tc>
+          <w:tcPr>
+            <w:tcW w:type="pct" w:w="750"/>
+            <w:shd w:color="auto" w:val="clear" w:fill="314260"/>
+          </w:tcPr>
+          <w:p>
+            <w:pPr>
+              <w:jc w:val="center"/>
+            </w:pPr>
+            <w:r>
+              <w:rPr>
+                <w:color w:val="FFFFFF"/>
+              </w:rPr>
+              <w:t>Estado</w:t>
+            </w:r>
+          </w:p>
+        </w:tc>
+      </w:tr>
+      <w:tr>
+        <w:tc>
+          <w:p>
+            <w:r>
+              <w:t>Paso 35</w:t>
+            </w:r>
+          </w:p>
+        </w:tc>
+        <w:tc>
+          <w:p>
+            <w:r>
+              <w:t>El usuario da clic en el botón "Continuar".</w:t>
+            </w:r>
+          </w:p>
+        </w:tc>
+        <w:tc>
+          <w:p>
+            <w:r>
+              <w:t>El sistema muestra la página "Selecciona el metodo de autenticacion para este usuario (Paso 5 de 6)" con la siguiente información:
+Primer Nombre
+Tipo de identificación
+Número de identificación
+Cargo
+Área
+Teléfono celular
+Correo electrónico
+"Asigne método de autenticación
+Seleccionar tipo de token"
+Campo de lista desplegable con el valor "Soft Token" predeterminado
+Botón "Volver"
+Botón "Continuar"</w:t>
+            </w:r>
+          </w:p>
+        </w:tc>
+        <w:tc>
+          <w:p>
+            <w:r>
+              <w:t>Exitoso</w:t>
+            </w:r>
+          </w:p>
+        </w:tc>
+      </w:tr>
+    </w:tbl>
+    <w:p>
+      <w:pPr>
+        <w:spacing w:after="200"/>
+        <w:jc w:val="center"/>
+      </w:pPr>
+      <w:r>
+        <w:cr/>
+        <w:cr/>
+        <w:drawing>
+          <wp:inline distT="0" distR="0" distB="0" distL="0">
+            <wp:extent cx="5080000" cy="2895600"/>
+            <wp:docPr id="36" name="Drawing 36" descr="paso35"/>
+            <a:graphic xmlns:a="http://schemas.openxmlformats.org/drawingml/2006/main">
+              <a:graphicData uri="http://schemas.openxmlformats.org/drawingml/2006/picture">
+                <pic:pic xmlns:pic="http://schemas.openxmlformats.org/drawingml/2006/picture">
+                  <pic:nvPicPr>
+                    <pic:cNvPr id="0" name="Picture 36" descr="paso35"/>
+                    <pic:cNvPicPr>
+                      <a:picLocks noChangeAspect="true"/>
+                    </pic:cNvPicPr>
+                  </pic:nvPicPr>
+                  <pic:blipFill>
+                    <a:blip r:embed="rId5"/>
+                    <a:stretch>
+                      <a:fillRect/>
+                    </a:stretch>
+                  </pic:blipFill>
+                  <pic:spPr>
+                    <a:xfrm>
+                      <a:off x="0" y="0"/>
+                      <a:ext cx="5080000" cy="2895600"/>
+                    </a:xfrm>
+                    <a:prstGeom prst="rect">
+                      <a:avLst/>
+                    </a:prstGeom>
+                  </pic:spPr>
+                </pic:pic>
+              </a:graphicData>
+            </a:graphic>
+          </wp:inline>
+        </w:drawing>
+      </w:r>
+    </w:p>
+    <w:p>
+      <w:r>
+        <w:br w:type="page"/>
+      </w:r>
+    </w:p>
+    <w:tbl>
+      <w:tblPr>
+        <w:tblW w:w="5000" w:type="pct"/>
+        <w:tblBorders>
+          <w:top w:val="single"/>
+          <w:left w:val="single"/>
+          <w:bottom w:val="single"/>
+          <w:right w:val="single"/>
+          <w:insideH w:val="single"/>
+          <w:insideV w:val="single"/>
+        </w:tblBorders>
+      </w:tblPr>
+      <w:tr>
+        <w:tc>
+          <w:tcPr>
+            <w:tcW w:type="pct" w:w="750"/>
+            <w:shd w:color="auto" w:val="clear" w:fill="314260"/>
+          </w:tcPr>
+          <w:p>
+            <w:pPr>
+              <w:jc w:val="center"/>
+            </w:pPr>
+            <w:r>
+              <w:rPr>
+                <w:color w:val="FFFFFF"/>
+              </w:rPr>
+              <w:t>Paso</w:t>
+            </w:r>
+          </w:p>
+        </w:tc>
+        <w:tc>
+          <w:tcPr>
+            <w:tcW w:type="pct" w:w="1750"/>
+            <w:shd w:color="auto" w:val="clear" w:fill="314260"/>
+          </w:tcPr>
+          <w:p>
+            <w:pPr>
+              <w:jc w:val="center"/>
+            </w:pPr>
+            <w:r>
+              <w:rPr>
+                <w:color w:val="FFFFFF"/>
+              </w:rPr>
+              <w:t>Descripción del Paso</w:t>
+            </w:r>
+          </w:p>
+        </w:tc>
+        <w:tc>
+          <w:tcPr>
+            <w:tcW w:type="pct" w:w="1750"/>
+            <w:shd w:color="auto" w:val="clear" w:fill="314260"/>
+          </w:tcPr>
+          <w:p>
+            <w:pPr>
+              <w:jc w:val="center"/>
+            </w:pPr>
+            <w:r>
+              <w:rPr>
+                <w:color w:val="FFFFFF"/>
+              </w:rPr>
+              <w:t>Resultado Esperado</w:t>
+            </w:r>
+          </w:p>
+        </w:tc>
+        <w:tc>
+          <w:tcPr>
+            <w:tcW w:type="pct" w:w="750"/>
+            <w:shd w:color="auto" w:val="clear" w:fill="314260"/>
+          </w:tcPr>
+          <w:p>
+            <w:pPr>
+              <w:jc w:val="center"/>
+            </w:pPr>
+            <w:r>
+              <w:rPr>
+                <w:color w:val="FFFFFF"/>
+              </w:rPr>
+              <w:t>Estado</w:t>
+            </w:r>
+          </w:p>
+        </w:tc>
+      </w:tr>
+      <w:tr>
+        <w:tc>
+          <w:p>
+            <w:r>
+              <w:t>Paso 36</w:t>
+            </w:r>
+          </w:p>
+        </w:tc>
+        <w:tc>
+          <w:p>
+            <w:r>
+              <w:t>El usuario da clic en el botón "Continuar".</w:t>
+            </w:r>
+          </w:p>
+        </w:tc>
+        <w:tc>
+          <w:p>
+            <w:r>
+              <w:t>El sistema muestra la página "Revisa el resumen de la informacion (Paso 6 de 6)" con la siguiente información:
+Nombres
+Apellido paterno
+Apellido materno
+Tipo de identificación
+Número de identificación
+Cargo
+Área
+Teléfono celular
+Correo electrónico
+Permisos para administración con el botón "Editar"
+Etiqueta "Usuario administrador" con el valor "No"
+Sección "Permisos para consulta" con los productos listados.
+Sección "Servicios transaccionales" con los servicios habilitados con el botón "Editar" disponible.
+Botón "Volver"
+Botón "Crear"</w:t>
+            </w:r>
+          </w:p>
+        </w:tc>
+        <w:tc>
+          <w:p>
+            <w:r>
+              <w:t>Exitoso</w:t>
+            </w:r>
+          </w:p>
+        </w:tc>
+      </w:tr>
+    </w:tbl>
+    <w:p>
+      <w:pPr>
+        <w:spacing w:after="200"/>
+        <w:jc w:val="center"/>
+      </w:pPr>
+      <w:r>
+        <w:cr/>
+        <w:cr/>
+        <w:drawing>
+          <wp:inline distT="0" distR="0" distB="0" distL="0">
+            <wp:extent cx="5080000" cy="2895600"/>
+            <wp:docPr id="37" name="Drawing 37" descr="paso36"/>
+            <a:graphic xmlns:a="http://schemas.openxmlformats.org/drawingml/2006/main">
+              <a:graphicData uri="http://schemas.openxmlformats.org/drawingml/2006/picture">
+                <pic:pic xmlns:pic="http://schemas.openxmlformats.org/drawingml/2006/picture">
+                  <pic:nvPicPr>
+                    <pic:cNvPr id="0" name="Picture 37" descr="paso36"/>
+                    <pic:cNvPicPr>
+                      <a:picLocks noChangeAspect="true"/>
+                    </pic:cNvPicPr>
+                  </pic:nvPicPr>
+                  <pic:blipFill>
+                    <a:blip r:embed="rId5"/>
+                    <a:stretch>
+                      <a:fillRect/>
+                    </a:stretch>
+                  </pic:blipFill>
+                  <pic:spPr>
+                    <a:xfrm>
+                      <a:off x="0" y="0"/>
+                      <a:ext cx="5080000" cy="2895600"/>
+                    </a:xfrm>
+                    <a:prstGeom prst="rect">
+                      <a:avLst/>
+                    </a:prstGeom>
+                  </pic:spPr>
+                </pic:pic>
+              </a:graphicData>
+            </a:graphic>
+          </wp:inline>
+        </w:drawing>
+      </w:r>
+    </w:p>
+    <w:p>
+      <w:r>
+        <w:br w:type="page"/>
+      </w:r>
+    </w:p>
+    <w:tbl>
+      <w:tblPr>
+        <w:tblW w:w="5000" w:type="pct"/>
+        <w:tblBorders>
+          <w:top w:val="single"/>
+          <w:left w:val="single"/>
+          <w:bottom w:val="single"/>
+          <w:right w:val="single"/>
+          <w:insideH w:val="single"/>
+          <w:insideV w:val="single"/>
+        </w:tblBorders>
+      </w:tblPr>
+      <w:tr>
+        <w:tc>
+          <w:tcPr>
+            <w:tcW w:type="pct" w:w="750"/>
+            <w:shd w:color="auto" w:val="clear" w:fill="314260"/>
+          </w:tcPr>
+          <w:p>
+            <w:pPr>
+              <w:jc w:val="center"/>
+            </w:pPr>
+            <w:r>
+              <w:rPr>
+                <w:color w:val="FFFFFF"/>
+              </w:rPr>
+              <w:t>Paso</w:t>
+            </w:r>
+          </w:p>
+        </w:tc>
+        <w:tc>
+          <w:tcPr>
+            <w:tcW w:type="pct" w:w="1750"/>
+            <w:shd w:color="auto" w:val="clear" w:fill="314260"/>
+          </w:tcPr>
+          <w:p>
+            <w:pPr>
+              <w:jc w:val="center"/>
+            </w:pPr>
+            <w:r>
+              <w:rPr>
+                <w:color w:val="FFFFFF"/>
+              </w:rPr>
+              <w:t>Descripción del Paso</w:t>
+            </w:r>
+          </w:p>
+        </w:tc>
+        <w:tc>
+          <w:tcPr>
+            <w:tcW w:type="pct" w:w="1750"/>
+            <w:shd w:color="auto" w:val="clear" w:fill="314260"/>
+          </w:tcPr>
+          <w:p>
+            <w:pPr>
+              <w:jc w:val="center"/>
+            </w:pPr>
+            <w:r>
+              <w:rPr>
+                <w:color w:val="FFFFFF"/>
+              </w:rPr>
+              <w:t>Resultado Esperado</w:t>
+            </w:r>
+          </w:p>
+        </w:tc>
+        <w:tc>
+          <w:tcPr>
+            <w:tcW w:type="pct" w:w="750"/>
+            <w:shd w:color="auto" w:val="clear" w:fill="314260"/>
+          </w:tcPr>
+          <w:p>
+            <w:pPr>
+              <w:jc w:val="center"/>
+            </w:pPr>
+            <w:r>
+              <w:rPr>
+                <w:color w:val="FFFFFF"/>
+              </w:rPr>
+              <w:t>Estado</w:t>
+            </w:r>
+          </w:p>
+        </w:tc>
+      </w:tr>
+      <w:tr>
+        <w:tc>
+          <w:p>
+            <w:r>
+              <w:t>Paso 37</w:t>
+            </w:r>
+          </w:p>
+        </w:tc>
+        <w:tc>
+          <w:p>
+            <w:r>
+              <w:t>El usuario da clic en el botón "Crear".</w:t>
+            </w:r>
+          </w:p>
+        </w:tc>
+        <w:tc>
+          <w:p>
+            <w:r>
+              <w:t>El sistema muestra el banner de color verde con el mensaje: "El usuario &lt;Primer nombre&gt; &lt;Segundo nombre&gt; se creó con éxito y está pendiente de autorización. Se enviará una notificación cuando el usuario esté autorizado".</w:t>
+            </w:r>
+          </w:p>
+        </w:tc>
+        <w:tc>
+          <w:p>
+            <w:r>
+              <w:t>Exitoso</w:t>
+            </w:r>
+          </w:p>
+        </w:tc>
+      </w:tr>
+    </w:tbl>
+    <w:p>
+      <w:pPr>
+        <w:spacing w:after="200"/>
+        <w:jc w:val="center"/>
+      </w:pPr>
+      <w:r>
+        <w:cr/>
+        <w:cr/>
+        <w:drawing>
+          <wp:inline distT="0" distR="0" distB="0" distL="0">
+            <wp:extent cx="5080000" cy="2895600"/>
+            <wp:docPr id="38" name="Drawing 38" descr="paso37"/>
+            <a:graphic xmlns:a="http://schemas.openxmlformats.org/drawingml/2006/main">
+              <a:graphicData uri="http://schemas.openxmlformats.org/drawingml/2006/picture">
+                <pic:pic xmlns:pic="http://schemas.openxmlformats.org/drawingml/2006/picture">
+                  <pic:nvPicPr>
+                    <pic:cNvPr id="0" name="Picture 38" descr="paso37"/>
                     <pic:cNvPicPr>
                       <a:picLocks noChangeAspect="true"/>
                     </pic:cNvPicPr>

</xml_diff>